<commit_message>
Finalise the Part C report
</commit_message>
<xml_diff>
--- a/reports/10906675_assignment1c.docx
+++ b/reports/10906675_assignment1c.docx
@@ -174,7 +174,21 @@
               <w:rPr>
                 <w:lang w:val="fr-FR"/>
               </w:rPr>
-              <w:t>MDSI ADSI Assignment 1</w:t>
+              <w:t xml:space="preserve">MDSI ADSI </w:t>
+            </w:r>
+            <w:proofErr w:type="spellStart"/>
+            <w:r>
+              <w:rPr>
+                <w:lang w:val="fr-FR"/>
+              </w:rPr>
+              <w:t>Assignment</w:t>
+            </w:r>
+            <w:proofErr w:type="spellEnd"/>
+            <w:r>
+              <w:rPr>
+                <w:lang w:val="fr-FR"/>
+              </w:rPr>
+              <w:t xml:space="preserve"> 1</w:t>
             </w:r>
             <w:r>
               <w:rPr>
@@ -311,44 +325,24 @@
                 <w:rFonts w:ascii="Courier New" w:hAnsi="Courier New" w:cs="Courier New"/>
               </w:rPr>
             </w:pPr>
-            <w:r>
-              <w:rPr>
-                <w:rFonts w:ascii="Courier New" w:hAnsi="Courier New" w:cs="Courier New"/>
-              </w:rPr>
-              <w:t>yu_roger-10906675-week</w:t>
-            </w:r>
-            <w:r>
-              <w:rPr>
-                <w:rFonts w:ascii="Courier New" w:hAnsi="Courier New" w:cs="Courier New"/>
-              </w:rPr>
-              <w:t>3</w:t>
-            </w:r>
-            <w:r>
-              <w:rPr>
-                <w:rFonts w:ascii="Courier New" w:hAnsi="Courier New" w:cs="Courier New"/>
-              </w:rPr>
-              <w:t>_</w:t>
-            </w:r>
-            <w:r>
-              <w:rPr>
-                <w:rFonts w:ascii="Courier New" w:hAnsi="Courier New" w:cs="Courier New"/>
-              </w:rPr>
-              <w:t>early_</w:t>
-            </w:r>
-            <w:proofErr w:type="gramStart"/>
-            <w:r>
-              <w:rPr>
-                <w:rFonts w:ascii="Courier New" w:hAnsi="Courier New" w:cs="Courier New"/>
-              </w:rPr>
-              <w:t>stopping</w:t>
-            </w:r>
-            <w:r>
-              <w:rPr>
-                <w:rFonts w:ascii="Courier New" w:hAnsi="Courier New" w:cs="Courier New"/>
-              </w:rPr>
-              <w:t>.ipynb</w:t>
-            </w:r>
-            <w:proofErr w:type="gramEnd"/>
+            <w:hyperlink r:id="rId8" w:history="1">
+              <w:r>
+                <w:rPr>
+                  <w:rStyle w:val="Hyperlink"/>
+                  <w:rFonts w:ascii="Courier New" w:hAnsi="Courier New" w:cs="Courier New"/>
+                </w:rPr>
+                <w:t>yu_roger-10906675-week3_voting_</w:t>
+              </w:r>
+              <w:proofErr w:type="gramStart"/>
+              <w:r>
+                <w:rPr>
+                  <w:rStyle w:val="Hyperlink"/>
+                  <w:rFonts w:ascii="Courier New" w:hAnsi="Courier New" w:cs="Courier New"/>
+                </w:rPr>
+                <w:t>classifier.ipynb</w:t>
+              </w:r>
+              <w:proofErr w:type="gramEnd"/>
+            </w:hyperlink>
           </w:p>
           <w:p>
             <w:pPr>
@@ -365,20 +359,24 @@
                 <w:rFonts w:ascii="Courier New" w:hAnsi="Courier New" w:cs="Courier New"/>
               </w:rPr>
             </w:pPr>
-            <w:r>
-              <w:rPr>
-                <w:rFonts w:ascii="Courier New" w:hAnsi="Courier New" w:cs="Courier New"/>
-              </w:rPr>
-              <w:t>xgb_top_8_features_early_</w:t>
-            </w:r>
-            <w:proofErr w:type="gramStart"/>
-            <w:r>
-              <w:rPr>
-                <w:rFonts w:ascii="Courier New" w:hAnsi="Courier New" w:cs="Courier New"/>
-              </w:rPr>
-              <w:t>stopping.joblib</w:t>
-            </w:r>
-            <w:proofErr w:type="gramEnd"/>
+            <w:hyperlink r:id="rId9" w:history="1">
+              <w:r>
+                <w:rPr>
+                  <w:rStyle w:val="Hyperlink"/>
+                  <w:rFonts w:ascii="Courier New" w:hAnsi="Courier New" w:cs="Courier New"/>
+                </w:rPr>
+                <w:t>10906675_voting_</w:t>
+              </w:r>
+              <w:proofErr w:type="gramStart"/>
+              <w:r>
+                <w:rPr>
+                  <w:rStyle w:val="Hyperlink"/>
+                  <w:rFonts w:ascii="Courier New" w:hAnsi="Courier New" w:cs="Courier New"/>
+                </w:rPr>
+                <w:t>classifier.joblib</w:t>
+              </w:r>
+              <w:proofErr w:type="gramEnd"/>
+            </w:hyperlink>
             <w:r>
               <w:rPr>
                 <w:rFonts w:ascii="Courier New" w:hAnsi="Courier New" w:cs="Courier New"/>
@@ -398,7 +396,7 @@
               </w:pBdr>
               <w:spacing w:before="20" w:after="20" w:line="240" w:lineRule="auto"/>
             </w:pPr>
-            <w:hyperlink r:id="rId8" w:history="1">
+            <w:hyperlink r:id="rId10" w:history="1">
               <w:r>
                 <w:rPr>
                   <w:rStyle w:val="Hyperlink"/>
@@ -414,7 +412,7 @@
     <w:p>
       <w:r>
         <w:pict w14:anchorId="31CCCF2C">
-          <v:rect id="_x0000_i1025" style="width:0;height:1.5pt" o:hralign="center" o:hrstd="t" o:hr="t" fillcolor="#a0a0a0" stroked="f"/>
+          <v:rect id="_x0000_i1026" style="width:0;height:1.5pt" o:hralign="center" o:hrstd="t" o:hr="t" fillcolor="#a0a0a0" stroked="f"/>
         </w:pict>
       </w:r>
     </w:p>
@@ -573,19 +571,7 @@
               <w:spacing w:line="240" w:lineRule="auto"/>
             </w:pPr>
             <w:r>
-              <w:t>Predict the probability of a</w:t>
-            </w:r>
-            <w:r>
-              <w:t xml:space="preserve"> rookie </w:t>
-            </w:r>
-            <w:r>
-              <w:t xml:space="preserve">NBA player, given certain traits, having a career </w:t>
-            </w:r>
-            <w:r>
-              <w:t xml:space="preserve">in the NBA </w:t>
-            </w:r>
-            <w:r>
-              <w:t>that is greater than 5 years.</w:t>
+              <w:t>NBA draft picking. The teams would like to pick players with a high probability of having a career greater than 5 years.</w:t>
             </w:r>
           </w:p>
         </w:tc>
@@ -734,39 +720,55 @@
               <w:rPr>
                 <w:lang w:val="en-AU"/>
               </w:rPr>
-              <w:t>Previous experiments indicated that the distributions of the training and test sets are different, this was hypothesised because the test AUC proved to be much lower than the validation AUC</w:t>
-            </w:r>
-            <w:r>
+              <w:t>Previous experiments indicated that the distributions of the training and test sets are different, this was hypothesised because the test AUC proved to be much lower than the validation AUC.</w:t>
+            </w:r>
+          </w:p>
+          <w:p>
+            <w:pPr>
               <w:rPr>
                 <w:lang w:val="en-AU"/>
               </w:rPr>
+            </w:pPr>
+          </w:p>
+          <w:p>
+            <w:r>
+              <w:t xml:space="preserve">If the training set and test sets were </w:t>
+            </w:r>
+            <w:r>
+              <w:t xml:space="preserve">indeed </w:t>
+            </w:r>
+            <w:r>
+              <w:t xml:space="preserve">different to a significant extent, then a classification algorithm would be able to tell them apart, </w:t>
+            </w:r>
+            <w:proofErr w:type="gramStart"/>
+            <w:r>
+              <w:t>i.e.</w:t>
+            </w:r>
+            <w:proofErr w:type="gramEnd"/>
+            <w:r>
+              <w:t xml:space="preserve"> if the observation came from the training set or from the test set.</w:t>
+            </w:r>
+          </w:p>
+          <w:p>
+            <w:pPr>
+              <w:pStyle w:val="Heading1"/>
+            </w:pPr>
+            <w:r>
+              <w:lastRenderedPageBreak/>
+              <w:t>Stack Ensemble: Voting Classifier</w:t>
+            </w:r>
+          </w:p>
+          <w:p>
+            <w:r>
+              <w:t xml:space="preserve">Including the predictions/probabilities from several algorithms and conducting a soft/hard voting could overcome some of the deficiencies/biases of any one particular algorithm and result in a better performance </w:t>
+            </w:r>
+            <w:proofErr w:type="gramStart"/>
+            <w:r>
+              <w:t>over all</w:t>
+            </w:r>
+            <w:proofErr w:type="gramEnd"/>
+            <w:r>
               <w:t>.</w:t>
-            </w:r>
-          </w:p>
-          <w:p>
-            <w:pPr>
-              <w:rPr>
-                <w:lang w:val="en-AU"/>
-              </w:rPr>
-            </w:pPr>
-          </w:p>
-          <w:p>
-            <w:r>
-              <w:t xml:space="preserve">If the training set and test sets were </w:t>
-            </w:r>
-            <w:r>
-              <w:t xml:space="preserve">indeed </w:t>
-            </w:r>
-            <w:r>
-              <w:t xml:space="preserve">different to a significant extent, then a classification algorithm would be able to tell them apart, </w:t>
-            </w:r>
-            <w:proofErr w:type="gramStart"/>
-            <w:r>
-              <w:t>i.e.</w:t>
-            </w:r>
-            <w:proofErr w:type="gramEnd"/>
-            <w:r>
-              <w:t xml:space="preserve"> if the observation came from the training set or from the test set.</w:t>
             </w:r>
           </w:p>
         </w:tc>
@@ -894,6 +896,33 @@
           </w:p>
           <w:p>
             <w:pPr>
+              <w:pStyle w:val="ListParagraph"/>
+              <w:widowControl w:val="0"/>
+              <w:numPr>
+                <w:ilvl w:val="3"/>
+                <w:numId w:val="1"/>
+              </w:numPr>
+              <w:pBdr>
+                <w:top w:val="nil"/>
+                <w:left w:val="nil"/>
+                <w:bottom w:val="nil"/>
+                <w:right w:val="nil"/>
+                <w:between w:val="nil"/>
+              </w:pBdr>
+              <w:spacing w:line="240" w:lineRule="auto"/>
+              <w:ind w:left="733"/>
+            </w:pPr>
+            <w:proofErr w:type="spellStart"/>
+            <w:r>
+              <w:t>Visualise</w:t>
+            </w:r>
+            <w:proofErr w:type="spellEnd"/>
+            <w:r>
+              <w:t xml:space="preserve"> the calibration curve</w:t>
+            </w:r>
+          </w:p>
+          <w:p>
+            <w:pPr>
               <w:widowControl w:val="0"/>
               <w:pBdr>
                 <w:top w:val="nil"/>
@@ -912,7 +941,7 @@
     <w:p>
       <w:r>
         <w:pict w14:anchorId="19349085">
-          <v:rect id="_x0000_i1026" style="width:0;height:1.5pt" o:hralign="center" o:hrstd="t" o:hr="t" fillcolor="#a0a0a0" stroked="f"/>
+          <v:rect id="_x0000_i1027" style="width:0;height:1.5pt" o:hralign="center" o:hrstd="t" o:hr="t" fillcolor="#a0a0a0" stroked="f"/>
         </w:pict>
       </w:r>
     </w:p>
@@ -1281,9 +1310,11 @@
                     <w:pStyle w:val="ListParagraph"/>
                     <w:ind w:left="0"/>
                   </w:pPr>
+                  <w:proofErr w:type="spellStart"/>
                   <w:r>
                     <w:t>na</w:t>
                   </w:r>
+                  <w:proofErr w:type="spellEnd"/>
                 </w:p>
               </w:tc>
             </w:tr>
@@ -1358,6 +1389,7 @@
                 <w:b/>
                 <w:color w:val="FFFFFF"/>
               </w:rPr>
+              <w:lastRenderedPageBreak/>
               <w:t>2.b. Feature Engineering</w:t>
             </w:r>
           </w:p>
@@ -1408,7 +1440,6 @@
                 <w:b/>
                 <w:color w:val="FFFFFF"/>
               </w:rPr>
-              <w:lastRenderedPageBreak/>
               <w:t>2.c. Modelling</w:t>
             </w:r>
           </w:p>
@@ -1439,91 +1470,6 @@
             </w:r>
           </w:p>
           <w:p>
-            <w:r>
-              <w:t>(</w:t>
-            </w:r>
-            <w:hyperlink r:id="rId9" w:history="1">
-              <w:r>
-                <w:rPr>
-                  <w:rStyle w:val="Hyperlink"/>
-                </w:rPr>
-                <w:t>10906675_xgb_es_</w:t>
-              </w:r>
-              <w:proofErr w:type="gramStart"/>
-              <w:r>
-                <w:rPr>
-                  <w:rStyle w:val="Hyperlink"/>
-                </w:rPr>
-                <w:t>spw.joblib</w:t>
-              </w:r>
-              <w:proofErr w:type="gramEnd"/>
-            </w:hyperlink>
-            <w:r>
-              <w:t>)</w:t>
-            </w:r>
-          </w:p>
-          <w:p/>
-          <w:p>
-            <w:r>
-              <w:t xml:space="preserve">The XGB classifier parameters were the same as the best model from the previous experiment, from the model </w:t>
-            </w:r>
-            <w:hyperlink r:id="rId10" w:history="1">
-              <w:r>
-                <w:rPr>
-                  <w:rStyle w:val="Hyperlink"/>
-                </w:rPr>
-                <w:t>randomised_xgb.joblib</w:t>
-              </w:r>
-            </w:hyperlink>
-            <w:r>
-              <w:t xml:space="preserve"> </w:t>
-            </w:r>
-            <w:r>
-              <w:t>The investigation starts with a coarse search space in the range of (0, 1) with a step size of 0.1</w:t>
-            </w:r>
-            <w:r>
-              <w:t>, which resulted in an optimal weight of 0.5.</w:t>
-            </w:r>
-            <w:r>
-              <w:t xml:space="preserve"> After which a finer grid is searched with the range (0.4, 0.6) with a step size of 0.01, the results on the validation set are shown in the table below.</w:t>
-            </w:r>
-          </w:p>
-          <w:p/>
-          <w:p>
-            <w:pPr>
-              <w:pStyle w:val="Heading1"/>
-            </w:pPr>
-            <w:r>
-              <w:t>Further reduction of overfitting</w:t>
-            </w:r>
-          </w:p>
-          <w:p>
-            <w:r>
-              <w:t xml:space="preserve">A GridSearchCV was run over </w:t>
-            </w:r>
-            <w:r>
-              <w:t xml:space="preserve">the range (1, 7) of </w:t>
-            </w:r>
-            <w:r>
-              <w:t>number</w:t>
-            </w:r>
-            <w:r>
-              <w:t>s</w:t>
-            </w:r>
-            <w:r>
-              <w:t xml:space="preserve"> of PCA components</w:t>
-            </w:r>
-            <w:r>
-              <w:t xml:space="preserve">; 8 components </w:t>
-            </w:r>
-            <w:proofErr w:type="gramStart"/>
-            <w:r>
-              <w:t>was</w:t>
-            </w:r>
-            <w:proofErr w:type="gramEnd"/>
-            <w:r>
-              <w:t xml:space="preserve"> the random search previous found to be optimal. The base estimator is the model in the previous section </w:t>
-            </w:r>
             <w:r>
               <w:t>(</w:t>
             </w:r>
@@ -1546,20 +1492,251 @@
             <w:r>
               <w:t>)</w:t>
             </w:r>
-            <w:r>
-              <w:t>.</w:t>
-            </w:r>
           </w:p>
           <w:p/>
           <w:p>
+            <w:r>
+              <w:t xml:space="preserve">The XGB classifier parameters were the same as the best model from the previous experiment, from the model </w:t>
+            </w:r>
+            <w:hyperlink r:id="rId12" w:history="1">
+              <w:proofErr w:type="spellStart"/>
+              <w:r>
+                <w:rPr>
+                  <w:rStyle w:val="Hyperlink"/>
+                </w:rPr>
+                <w:t>randomised_xgb.joblib</w:t>
+              </w:r>
+              <w:proofErr w:type="spellEnd"/>
+            </w:hyperlink>
+            <w:r>
+              <w:t xml:space="preserve"> </w:t>
+            </w:r>
+            <w:r>
+              <w:t>The investigation starts with a coarse search space in the range of (0, 1) with a step size of 0.1</w:t>
+            </w:r>
+            <w:r>
+              <w:t>, which resulted in an optimal weight of 0.5.</w:t>
+            </w:r>
+            <w:r>
+              <w:t xml:space="preserve"> After which a finer grid is searched with the range (0.4, 0.6) with a step size of 0.01, the results on the validation set are shown in the table below.</w:t>
+            </w:r>
+          </w:p>
+          <w:p/>
+          <w:p>
             <w:pPr>
               <w:pStyle w:val="Heading1"/>
             </w:pPr>
             <w:r>
+              <w:t>Further reduction of overfitting</w:t>
+            </w:r>
+          </w:p>
+          <w:p>
+            <w:r>
+              <w:t xml:space="preserve">A GridSearchCV was run over </w:t>
+            </w:r>
+            <w:r>
+              <w:t xml:space="preserve">the range (1, 7) of </w:t>
+            </w:r>
+            <w:r>
+              <w:t>number</w:t>
+            </w:r>
+            <w:r>
+              <w:t>s</w:t>
+            </w:r>
+            <w:r>
+              <w:t xml:space="preserve"> of PCA components</w:t>
+            </w:r>
+            <w:r>
+              <w:t xml:space="preserve">; 8 components </w:t>
+            </w:r>
+            <w:proofErr w:type="gramStart"/>
+            <w:r>
+              <w:t>was</w:t>
+            </w:r>
+            <w:proofErr w:type="gramEnd"/>
+            <w:r>
+              <w:t xml:space="preserve"> the random search previous found to be optimal. The base estimator is the model in the previous section (</w:t>
+            </w:r>
+            <w:hyperlink r:id="rId13" w:history="1">
+              <w:r>
+                <w:rPr>
+                  <w:rStyle w:val="Hyperlink"/>
+                </w:rPr>
+                <w:t>10906675_xgb_es_</w:t>
+              </w:r>
+              <w:proofErr w:type="gramStart"/>
+              <w:r>
+                <w:rPr>
+                  <w:rStyle w:val="Hyperlink"/>
+                </w:rPr>
+                <w:t>spw.joblib</w:t>
+              </w:r>
+              <w:proofErr w:type="gramEnd"/>
+            </w:hyperlink>
+            <w:r>
+              <w:t>).</w:t>
+            </w:r>
+          </w:p>
+          <w:p/>
+          <w:p>
+            <w:pPr>
+              <w:pStyle w:val="Heading1"/>
+            </w:pPr>
+            <w:r>
               <w:t>Adversarial validation</w:t>
             </w:r>
           </w:p>
+          <w:p>
+            <w:r>
+              <w:t xml:space="preserve">An XGB Classifier was fit on the adversarial training set. The test AUC was close to 0.5, which indicates that there was significant difference between the training and the test sets. The chart below shows that the ROC curve </w:t>
+            </w:r>
+            <w:r>
+              <w:t>(</w:t>
+            </w:r>
+            <w:r>
+              <w:rPr>
+                <w:color w:val="E36C0A" w:themeColor="accent6" w:themeShade="BF"/>
+              </w:rPr>
+              <w:t>orange</w:t>
+            </w:r>
+            <w:r>
+              <w:t xml:space="preserve"> line</w:t>
+            </w:r>
+            <w:r>
+              <w:t xml:space="preserve">) </w:t>
+            </w:r>
+            <w:r>
+              <w:t xml:space="preserve">is quite close to the theoretical unskilled classifier </w:t>
+            </w:r>
+            <w:r>
+              <w:t xml:space="preserve">(dashed line) </w:t>
+            </w:r>
+            <w:r>
+              <w:t>that always predicts the mode.</w:t>
+            </w:r>
+          </w:p>
           <w:p/>
+          <w:p>
+            <w:r>
+              <w:rPr>
+                <w:noProof/>
+              </w:rPr>
+              <w:lastRenderedPageBreak/>
+              <w:drawing>
+                <wp:inline distT="0" distB="0" distL="0" distR="0" wp14:anchorId="7213732B" wp14:editId="1A52DDC3">
+                  <wp:extent cx="4724400" cy="3152775"/>
+                  <wp:effectExtent l="0" t="0" r="0" b="0"/>
+                  <wp:docPr id="1" name="Picture 1"/>
+                  <wp:cNvGraphicFramePr>
+                    <a:graphicFrameLocks xmlns:a="http://schemas.openxmlformats.org/drawingml/2006/main" noChangeAspect="1"/>
+                  </wp:cNvGraphicFramePr>
+                  <a:graphic xmlns:a="http://schemas.openxmlformats.org/drawingml/2006/main">
+                    <a:graphicData uri="http://schemas.openxmlformats.org/drawingml/2006/picture">
+                      <pic:pic xmlns:pic="http://schemas.openxmlformats.org/drawingml/2006/picture">
+                        <pic:nvPicPr>
+                          <pic:cNvPr id="0" name="Picture 6"/>
+                          <pic:cNvPicPr>
+                            <a:picLocks noChangeAspect="1" noChangeArrowheads="1"/>
+                          </pic:cNvPicPr>
+                        </pic:nvPicPr>
+                        <pic:blipFill>
+                          <a:blip r:embed="rId14">
+                            <a:extLst>
+                              <a:ext uri="{28A0092B-C50C-407E-A947-70E740481C1C}">
+                                <a14:useLocalDpi xmlns:a14="http://schemas.microsoft.com/office/drawing/2010/main" val="0"/>
+                              </a:ext>
+                            </a:extLst>
+                          </a:blip>
+                          <a:srcRect/>
+                          <a:stretch>
+                            <a:fillRect/>
+                          </a:stretch>
+                        </pic:blipFill>
+                        <pic:spPr bwMode="auto">
+                          <a:xfrm>
+                            <a:off x="0" y="0"/>
+                            <a:ext cx="4724400" cy="3152775"/>
+                          </a:xfrm>
+                          <a:prstGeom prst="rect">
+                            <a:avLst/>
+                          </a:prstGeom>
+                          <a:noFill/>
+                          <a:ln>
+                            <a:noFill/>
+                          </a:ln>
+                        </pic:spPr>
+                      </pic:pic>
+                    </a:graphicData>
+                  </a:graphic>
+                </wp:inline>
+              </w:drawing>
+            </w:r>
+          </w:p>
+          <w:p>
+            <w:pPr>
+              <w:pStyle w:val="Heading1"/>
+            </w:pPr>
+            <w:r>
+              <w:t>Calibration Curve</w:t>
+            </w:r>
+          </w:p>
+          <w:p>
+            <w:r>
+              <w:t>The base estimator is the model in the previous section (</w:t>
+            </w:r>
+            <w:hyperlink r:id="rId15" w:history="1">
+              <w:r>
+                <w:rPr>
+                  <w:rStyle w:val="Hyperlink"/>
+                </w:rPr>
+                <w:t>10906675_xgb_es_</w:t>
+              </w:r>
+              <w:proofErr w:type="gramStart"/>
+              <w:r>
+                <w:rPr>
+                  <w:rStyle w:val="Hyperlink"/>
+                </w:rPr>
+                <w:t>spw.joblib</w:t>
+              </w:r>
+              <w:proofErr w:type="gramEnd"/>
+            </w:hyperlink>
+            <w:r>
+              <w:t>)</w:t>
+            </w:r>
+            <w:r>
+              <w:t>. While the calibration curve on the training set looks reasonable, if a little</w:t>
+            </w:r>
+          </w:p>
+          <w:p>
+            <w:pPr>
+              <w:pStyle w:val="Heading1"/>
+            </w:pPr>
+            <w:r>
+              <w:t>Stack Ensemble: Voting Classifier</w:t>
+            </w:r>
+          </w:p>
+          <w:p>
+            <w:r>
+              <w:t xml:space="preserve">All the saved estimators from my previous experiments were passed </w:t>
+            </w:r>
+            <w:proofErr w:type="gramStart"/>
+            <w:r>
+              <w:t>into  the</w:t>
+            </w:r>
+            <w:proofErr w:type="gramEnd"/>
+            <w:r>
+              <w:t xml:space="preserve"> VotingClassifier for soft voting, i.e. t</w:t>
+            </w:r>
+            <w:r>
+              <w:t>he predictions are weighted by the classifier's importance and summed up</w:t>
+            </w:r>
+            <w:r>
+              <w:t>, t</w:t>
+            </w:r>
+            <w:r>
+              <w:t>hen the target label with the greatest sum of weighted probabilities wins the vote.</w:t>
+            </w:r>
+          </w:p>
         </w:tc>
       </w:tr>
     </w:tbl>
@@ -1567,7 +1744,7 @@
     <w:p>
       <w:r>
         <w:pict w14:anchorId="10990760">
-          <v:rect id="_x0000_i1031" style="width:0;height:1.5pt" o:hralign="center" o:bullet="t" o:hrstd="t" o:hr="t" fillcolor="#a0a0a0" stroked="f"/>
+          <v:rect id="_x0000_i1028" style="width:0;height:1.5pt" o:hralign="center" o:bullet="t" o:hrstd="t" o:hr="t" fillcolor="#a0a0a0" stroked="f"/>
         </w:pict>
       </w:r>
     </w:p>
@@ -2148,6 +2325,7 @@
           <w:p/>
           <w:p>
             <w:r>
+              <w:lastRenderedPageBreak/>
               <w:t xml:space="preserve">Even with the </w:t>
             </w:r>
             <w:r>
@@ -2157,10 +2335,7 @@
               <w:t>scale_pos_weight</w:t>
             </w:r>
             <w:r>
-              <w:t xml:space="preserve"> value of 0.55</w:t>
-            </w:r>
-            <w:r>
-              <w:t>, reduced by almost half, there are still very few predictions of the negative class, as shown by the low f1-score, and the confusion matrix of the validation set below.</w:t>
+              <w:t xml:space="preserve"> value of 0.55, reduced by almost half, there are still very few predictions of the negative class, as shown by the low f1-score, and the confusion matrix of the validation set below.</w:t>
             </w:r>
           </w:p>
           <w:tbl>
@@ -2347,15 +2522,7 @@
                       <w:sz w:val="16"/>
                       <w:szCs w:val="16"/>
                     </w:rPr>
-                    <w:t xml:space="preserve">Actual </w:t>
-                  </w:r>
-                  <w:r>
-                    <w:rPr>
-                      <w:rFonts w:ascii="Arial Narrow" w:hAnsi="Arial Narrow"/>
-                      <w:sz w:val="16"/>
-                      <w:szCs w:val="16"/>
-                    </w:rPr>
-                    <w:t>1</w:t>
+                    <w:t>Actual 1</w:t>
                   </w:r>
                 </w:p>
               </w:tc>
@@ -2417,7 +2584,7 @@
             <w:r>
               <w:t>model (</w:t>
             </w:r>
-            <w:hyperlink r:id="rId12" w:history="1">
+            <w:hyperlink r:id="rId16" w:history="1">
               <w:r>
                 <w:rPr>
                   <w:rStyle w:val="Hyperlink"/>
@@ -2434,7 +2601,13 @@
               <w:proofErr w:type="gramEnd"/>
             </w:hyperlink>
             <w:r>
-              <w:t>) resulted in the highest test AUC of 0.69390.</w:t>
+              <w:t xml:space="preserve">) resulted </w:t>
+            </w:r>
+            <w:r>
+              <w:t>a t</w:t>
+            </w:r>
+            <w:r>
+              <w:t>est AUC of 0.69390.</w:t>
             </w:r>
           </w:p>
           <w:p/>
@@ -2443,7 +2616,6 @@
               <w:pStyle w:val="Heading1"/>
             </w:pPr>
             <w:r>
-              <w:lastRenderedPageBreak/>
               <w:t>Further reduction of overfitting</w:t>
             </w:r>
           </w:p>
@@ -2524,6 +2696,7 @@
                       <w:lang w:val="en-AU"/>
                     </w:rPr>
                   </w:pPr>
+                  <w:proofErr w:type="spellStart"/>
                   <w:r>
                     <w:rPr>
                       <w:rFonts w:ascii="Arial Narrow" w:eastAsia="Times New Roman" w:hAnsi="Arial Narrow" w:cs="Calibri"/>
@@ -2536,6 +2709,7 @@
                     </w:rPr>
                     <w:t>n_components</w:t>
                   </w:r>
+                  <w:proofErr w:type="spellEnd"/>
                 </w:p>
               </w:tc>
               <w:tc>
@@ -2562,10 +2736,10 @@
                       <w:color w:val="FFFFFF"/>
                       <w:sz w:val="18"/>
                       <w:szCs w:val="18"/>
-                      <w:lang w:val="fr-FR"/>
-                    </w:rPr>
-                  </w:pPr>
-                  <w:proofErr w:type="gramStart"/>
+                      <w:lang w:val="en-AU"/>
+                    </w:rPr>
+                  </w:pPr>
+                  <w:proofErr w:type="spellStart"/>
                   <w:r>
                     <w:rPr>
                       <w:rFonts w:ascii="Arial Narrow" w:eastAsia="Times New Roman" w:hAnsi="Arial Narrow" w:cs="Calibri"/>
@@ -2574,23 +2748,11 @@
                       <w:color w:val="FFFFFF"/>
                       <w:sz w:val="18"/>
                       <w:szCs w:val="18"/>
-                      <w:lang w:val="fr-FR"/>
-                    </w:rPr>
-                    <w:t>train</w:t>
-                  </w:r>
-                  <w:proofErr w:type="gramEnd"/>
-                  <w:r>
-                    <w:rPr>
-                      <w:rFonts w:ascii="Arial Narrow" w:eastAsia="Times New Roman" w:hAnsi="Arial Narrow" w:cs="Calibri"/>
-                      <w:b/>
-                      <w:bCs/>
-                      <w:color w:val="FFFFFF"/>
-                      <w:sz w:val="18"/>
-                      <w:szCs w:val="18"/>
-                      <w:lang w:val="fr-FR"/>
-                    </w:rPr>
-                    <w:t>_auc</w:t>
-                  </w:r>
+                      <w:lang w:val="en-AU"/>
+                    </w:rPr>
+                    <w:t>train_auc</w:t>
+                  </w:r>
+                  <w:proofErr w:type="spellEnd"/>
                 </w:p>
               </w:tc>
               <w:tc>
@@ -2617,10 +2779,10 @@
                       <w:color w:val="FFFFFF"/>
                       <w:sz w:val="18"/>
                       <w:szCs w:val="18"/>
-                      <w:lang w:val="fr-FR"/>
-                    </w:rPr>
-                  </w:pPr>
-                  <w:proofErr w:type="gramStart"/>
+                      <w:lang w:val="en-AU"/>
+                    </w:rPr>
+                  </w:pPr>
+                  <w:proofErr w:type="spellStart"/>
                   <w:r>
                     <w:rPr>
                       <w:rFonts w:ascii="Arial Narrow" w:eastAsia="Times New Roman" w:hAnsi="Arial Narrow" w:cs="Calibri"/>
@@ -2629,23 +2791,11 @@
                       <w:color w:val="FFFFFF"/>
                       <w:sz w:val="18"/>
                       <w:szCs w:val="18"/>
-                      <w:lang w:val="fr-FR"/>
-                    </w:rPr>
-                    <w:t>val</w:t>
-                  </w:r>
-                  <w:proofErr w:type="gramEnd"/>
-                  <w:r>
-                    <w:rPr>
-                      <w:rFonts w:ascii="Arial Narrow" w:eastAsia="Times New Roman" w:hAnsi="Arial Narrow" w:cs="Calibri"/>
-                      <w:b/>
-                      <w:bCs/>
-                      <w:color w:val="FFFFFF"/>
-                      <w:sz w:val="18"/>
-                      <w:szCs w:val="18"/>
-                      <w:lang w:val="fr-FR"/>
-                    </w:rPr>
-                    <w:t>_auc</w:t>
-                  </w:r>
+                      <w:lang w:val="en-AU"/>
+                    </w:rPr>
+                    <w:t>val_auc</w:t>
+                  </w:r>
+                  <w:proofErr w:type="spellEnd"/>
                 </w:p>
               </w:tc>
               <w:tc>
@@ -2672,10 +2822,10 @@
                       <w:color w:val="FFFFFF"/>
                       <w:sz w:val="18"/>
                       <w:szCs w:val="18"/>
-                      <w:lang w:val="fr-FR"/>
-                    </w:rPr>
-                  </w:pPr>
-                  <w:proofErr w:type="gramStart"/>
+                      <w:lang w:val="en-AU"/>
+                    </w:rPr>
+                  </w:pPr>
+                  <w:proofErr w:type="spellStart"/>
                   <w:r>
                     <w:rPr>
                       <w:rFonts w:ascii="Arial Narrow" w:eastAsia="Times New Roman" w:hAnsi="Arial Narrow" w:cs="Calibri"/>
@@ -2684,23 +2834,11 @@
                       <w:color w:val="FFFFFF"/>
                       <w:sz w:val="18"/>
                       <w:szCs w:val="18"/>
-                      <w:lang w:val="fr-FR"/>
-                    </w:rPr>
-                    <w:t>diff</w:t>
-                  </w:r>
-                  <w:proofErr w:type="gramEnd"/>
-                  <w:r>
-                    <w:rPr>
-                      <w:rFonts w:ascii="Arial Narrow" w:eastAsia="Times New Roman" w:hAnsi="Arial Narrow" w:cs="Calibri"/>
-                      <w:b/>
-                      <w:bCs/>
-                      <w:color w:val="FFFFFF"/>
-                      <w:sz w:val="18"/>
-                      <w:szCs w:val="18"/>
-                      <w:lang w:val="fr-FR"/>
-                    </w:rPr>
-                    <w:t>_auc</w:t>
-                  </w:r>
+                      <w:lang w:val="en-AU"/>
+                    </w:rPr>
+                    <w:t>diff_auc</w:t>
+                  </w:r>
+                  <w:proofErr w:type="spellEnd"/>
                 </w:p>
               </w:tc>
               <w:tc>
@@ -2727,10 +2865,10 @@
                       <w:color w:val="FFFFFF"/>
                       <w:sz w:val="18"/>
                       <w:szCs w:val="18"/>
-                      <w:lang w:val="fr-FR"/>
-                    </w:rPr>
-                  </w:pPr>
-                  <w:proofErr w:type="gramStart"/>
+                      <w:lang w:val="en-AU"/>
+                    </w:rPr>
+                  </w:pPr>
+                  <w:proofErr w:type="spellStart"/>
                   <w:r>
                     <w:rPr>
                       <w:rFonts w:ascii="Arial Narrow" w:eastAsia="Times New Roman" w:hAnsi="Arial Narrow" w:cs="Calibri"/>
@@ -2739,23 +2877,11 @@
                       <w:color w:val="FFFFFF"/>
                       <w:sz w:val="18"/>
                       <w:szCs w:val="18"/>
-                      <w:lang w:val="fr-FR"/>
-                    </w:rPr>
-                    <w:t>ratio</w:t>
-                  </w:r>
-                  <w:proofErr w:type="gramEnd"/>
-                  <w:r>
-                    <w:rPr>
-                      <w:rFonts w:ascii="Arial Narrow" w:eastAsia="Times New Roman" w:hAnsi="Arial Narrow" w:cs="Calibri"/>
-                      <w:b/>
-                      <w:bCs/>
-                      <w:color w:val="FFFFFF"/>
-                      <w:sz w:val="18"/>
-                      <w:szCs w:val="18"/>
-                      <w:lang w:val="fr-FR"/>
-                    </w:rPr>
-                    <w:t>_auc</w:t>
-                  </w:r>
+                      <w:lang w:val="en-AU"/>
+                    </w:rPr>
+                    <w:t>ratio_auc</w:t>
+                  </w:r>
+                  <w:proofErr w:type="spellEnd"/>
                 </w:p>
               </w:tc>
             </w:tr>
@@ -2785,7 +2911,7 @@
                       <w:color w:val="000000"/>
                       <w:sz w:val="18"/>
                       <w:szCs w:val="18"/>
-                      <w:lang w:val="fr-FR"/>
+                      <w:lang w:val="en-AU"/>
                     </w:rPr>
                   </w:pPr>
                   <w:r>
@@ -2794,7 +2920,7 @@
                       <w:color w:val="000000"/>
                       <w:sz w:val="18"/>
                       <w:szCs w:val="18"/>
-                      <w:lang w:val="fr-FR"/>
+                      <w:lang w:val="en-AU"/>
                     </w:rPr>
                     <w:t>1</w:t>
                   </w:r>
@@ -2822,7 +2948,7 @@
                       <w:color w:val="000000"/>
                       <w:sz w:val="18"/>
                       <w:szCs w:val="18"/>
-                      <w:lang w:val="fr-FR"/>
+                      <w:lang w:val="en-AU"/>
                     </w:rPr>
                   </w:pPr>
                   <w:r>
@@ -2831,7 +2957,7 @@
                       <w:color w:val="000000"/>
                       <w:sz w:val="18"/>
                       <w:szCs w:val="18"/>
-                      <w:lang w:val="fr-FR"/>
+                      <w:lang w:val="en-AU"/>
                     </w:rPr>
                     <w:t>0.685</w:t>
                   </w:r>
@@ -2859,7 +2985,7 @@
                       <w:color w:val="000000"/>
                       <w:sz w:val="18"/>
                       <w:szCs w:val="18"/>
-                      <w:lang w:val="fr-FR"/>
+                      <w:lang w:val="en-AU"/>
                     </w:rPr>
                   </w:pPr>
                   <w:r>
@@ -2868,7 +2994,7 @@
                       <w:color w:val="000000"/>
                       <w:sz w:val="18"/>
                       <w:szCs w:val="18"/>
-                      <w:lang w:val="fr-FR"/>
+                      <w:lang w:val="en-AU"/>
                     </w:rPr>
                     <w:t>0.685</w:t>
                   </w:r>
@@ -2896,7 +3022,7 @@
                       <w:color w:val="000000"/>
                       <w:sz w:val="18"/>
                       <w:szCs w:val="18"/>
-                      <w:lang w:val="fr-FR"/>
+                      <w:lang w:val="en-AU"/>
                     </w:rPr>
                   </w:pPr>
                   <w:r>
@@ -2905,7 +3031,7 @@
                       <w:color w:val="000000"/>
                       <w:sz w:val="18"/>
                       <w:szCs w:val="18"/>
-                      <w:lang w:val="fr-FR"/>
+                      <w:lang w:val="en-AU"/>
                     </w:rPr>
                     <w:t>0.001</w:t>
                   </w:r>
@@ -2933,7 +3059,7 @@
                       <w:color w:val="000000"/>
                       <w:sz w:val="18"/>
                       <w:szCs w:val="18"/>
-                      <w:lang w:val="fr-FR"/>
+                      <w:lang w:val="en-AU"/>
                     </w:rPr>
                   </w:pPr>
                   <w:r>
@@ -2942,7 +3068,7 @@
                       <w:color w:val="000000"/>
                       <w:sz w:val="18"/>
                       <w:szCs w:val="18"/>
-                      <w:lang w:val="fr-FR"/>
+                      <w:lang w:val="en-AU"/>
                     </w:rPr>
                     <w:t>0.001</w:t>
                   </w:r>
@@ -2975,7 +3101,7 @@
                       <w:color w:val="000000"/>
                       <w:sz w:val="18"/>
                       <w:szCs w:val="18"/>
-                      <w:lang w:val="fr-FR"/>
+                      <w:lang w:val="en-AU"/>
                     </w:rPr>
                   </w:pPr>
                   <w:r>
@@ -2984,7 +3110,7 @@
                       <w:color w:val="000000"/>
                       <w:sz w:val="18"/>
                       <w:szCs w:val="18"/>
-                      <w:lang w:val="fr-FR"/>
+                      <w:lang w:val="en-AU"/>
                     </w:rPr>
                     <w:t>2</w:t>
                   </w:r>
@@ -3012,7 +3138,7 @@
                       <w:color w:val="000000"/>
                       <w:sz w:val="18"/>
                       <w:szCs w:val="18"/>
-                      <w:lang w:val="fr-FR"/>
+                      <w:lang w:val="en-AU"/>
                     </w:rPr>
                   </w:pPr>
                   <w:r>
@@ -3021,7 +3147,7 @@
                       <w:color w:val="000000"/>
                       <w:sz w:val="18"/>
                       <w:szCs w:val="18"/>
-                      <w:lang w:val="fr-FR"/>
+                      <w:lang w:val="en-AU"/>
                     </w:rPr>
                     <w:t>0.706</w:t>
                   </w:r>
@@ -3049,7 +3175,7 @@
                       <w:color w:val="000000"/>
                       <w:sz w:val="18"/>
                       <w:szCs w:val="18"/>
-                      <w:lang w:val="fr-FR"/>
+                      <w:lang w:val="en-AU"/>
                     </w:rPr>
                   </w:pPr>
                   <w:r>
@@ -3058,7 +3184,7 @@
                       <w:color w:val="000000"/>
                       <w:sz w:val="18"/>
                       <w:szCs w:val="18"/>
-                      <w:lang w:val="fr-FR"/>
+                      <w:lang w:val="en-AU"/>
                     </w:rPr>
                     <w:t>0.681</w:t>
                   </w:r>
@@ -3086,7 +3212,7 @@
                       <w:color w:val="000000"/>
                       <w:sz w:val="18"/>
                       <w:szCs w:val="18"/>
-                      <w:lang w:val="fr-FR"/>
+                      <w:lang w:val="en-AU"/>
                     </w:rPr>
                   </w:pPr>
                   <w:r>
@@ -3095,7 +3221,7 @@
                       <w:color w:val="000000"/>
                       <w:sz w:val="18"/>
                       <w:szCs w:val="18"/>
-                      <w:lang w:val="fr-FR"/>
+                      <w:lang w:val="en-AU"/>
                     </w:rPr>
                     <w:t>0.025</w:t>
                   </w:r>
@@ -3123,7 +3249,7 @@
                       <w:color w:val="000000"/>
                       <w:sz w:val="18"/>
                       <w:szCs w:val="18"/>
-                      <w:lang w:val="fr-FR"/>
+                      <w:lang w:val="en-AU"/>
                     </w:rPr>
                   </w:pPr>
                   <w:r>
@@ -3132,7 +3258,7 @@
                       <w:color w:val="000000"/>
                       <w:sz w:val="18"/>
                       <w:szCs w:val="18"/>
-                      <w:lang w:val="fr-FR"/>
+                      <w:lang w:val="en-AU"/>
                     </w:rPr>
                     <w:t>0.035</w:t>
                   </w:r>
@@ -3165,7 +3291,7 @@
                       <w:color w:val="000000"/>
                       <w:sz w:val="18"/>
                       <w:szCs w:val="18"/>
-                      <w:lang w:val="fr-FR"/>
+                      <w:lang w:val="en-AU"/>
                     </w:rPr>
                   </w:pPr>
                   <w:r>
@@ -3174,7 +3300,7 @@
                       <w:color w:val="000000"/>
                       <w:sz w:val="18"/>
                       <w:szCs w:val="18"/>
-                      <w:lang w:val="fr-FR"/>
+                      <w:lang w:val="en-AU"/>
                     </w:rPr>
                     <w:t>3</w:t>
                   </w:r>
@@ -3202,7 +3328,7 @@
                       <w:color w:val="000000"/>
                       <w:sz w:val="18"/>
                       <w:szCs w:val="18"/>
-                      <w:lang w:val="fr-FR"/>
+                      <w:lang w:val="en-AU"/>
                     </w:rPr>
                   </w:pPr>
                   <w:r>
@@ -3211,7 +3337,7 @@
                       <w:color w:val="000000"/>
                       <w:sz w:val="18"/>
                       <w:szCs w:val="18"/>
-                      <w:lang w:val="fr-FR"/>
+                      <w:lang w:val="en-AU"/>
                     </w:rPr>
                     <w:t>0.706</w:t>
                   </w:r>
@@ -3239,7 +3365,7 @@
                       <w:color w:val="000000"/>
                       <w:sz w:val="18"/>
                       <w:szCs w:val="18"/>
-                      <w:lang w:val="fr-FR"/>
+                      <w:lang w:val="en-AU"/>
                     </w:rPr>
                   </w:pPr>
                   <w:r>
@@ -3248,7 +3374,7 @@
                       <w:color w:val="000000"/>
                       <w:sz w:val="18"/>
                       <w:szCs w:val="18"/>
-                      <w:lang w:val="fr-FR"/>
+                      <w:lang w:val="en-AU"/>
                     </w:rPr>
                     <w:t>0.682</w:t>
                   </w:r>
@@ -3276,7 +3402,7 @@
                       <w:color w:val="000000"/>
                       <w:sz w:val="18"/>
                       <w:szCs w:val="18"/>
-                      <w:lang w:val="fr-FR"/>
+                      <w:lang w:val="en-AU"/>
                     </w:rPr>
                   </w:pPr>
                   <w:r>
@@ -3285,7 +3411,7 @@
                       <w:color w:val="000000"/>
                       <w:sz w:val="18"/>
                       <w:szCs w:val="18"/>
-                      <w:lang w:val="fr-FR"/>
+                      <w:lang w:val="en-AU"/>
                     </w:rPr>
                     <w:t>0.024</w:t>
                   </w:r>
@@ -3313,7 +3439,7 @@
                       <w:color w:val="000000"/>
                       <w:sz w:val="18"/>
                       <w:szCs w:val="18"/>
-                      <w:lang w:val="fr-FR"/>
+                      <w:lang w:val="en-AU"/>
                     </w:rPr>
                   </w:pPr>
                   <w:r>
@@ -3322,7 +3448,7 @@
                       <w:color w:val="000000"/>
                       <w:sz w:val="18"/>
                       <w:szCs w:val="18"/>
-                      <w:lang w:val="fr-FR"/>
+                      <w:lang w:val="en-AU"/>
                     </w:rPr>
                     <w:t>0.035</w:t>
                   </w:r>
@@ -3355,7 +3481,7 @@
                       <w:color w:val="000000"/>
                       <w:sz w:val="18"/>
                       <w:szCs w:val="18"/>
-                      <w:lang w:val="fr-FR"/>
+                      <w:lang w:val="en-AU"/>
                     </w:rPr>
                   </w:pPr>
                   <w:r>
@@ -3364,7 +3490,7 @@
                       <w:color w:val="000000"/>
                       <w:sz w:val="18"/>
                       <w:szCs w:val="18"/>
-                      <w:lang w:val="fr-FR"/>
+                      <w:lang w:val="en-AU"/>
                     </w:rPr>
                     <w:t>4</w:t>
                   </w:r>
@@ -3392,7 +3518,7 @@
                       <w:color w:val="000000"/>
                       <w:sz w:val="18"/>
                       <w:szCs w:val="18"/>
-                      <w:lang w:val="fr-FR"/>
+                      <w:lang w:val="en-AU"/>
                     </w:rPr>
                   </w:pPr>
                   <w:r>
@@ -3401,7 +3527,7 @@
                       <w:color w:val="000000"/>
                       <w:sz w:val="18"/>
                       <w:szCs w:val="18"/>
-                      <w:lang w:val="fr-FR"/>
+                      <w:lang w:val="en-AU"/>
                     </w:rPr>
                     <w:t>0.719</w:t>
                   </w:r>
@@ -3429,7 +3555,7 @@
                       <w:color w:val="000000"/>
                       <w:sz w:val="18"/>
                       <w:szCs w:val="18"/>
-                      <w:lang w:val="fr-FR"/>
+                      <w:lang w:val="en-AU"/>
                     </w:rPr>
                   </w:pPr>
                   <w:r>
@@ -3438,7 +3564,7 @@
                       <w:color w:val="000000"/>
                       <w:sz w:val="18"/>
                       <w:szCs w:val="18"/>
-                      <w:lang w:val="fr-FR"/>
+                      <w:lang w:val="en-AU"/>
                     </w:rPr>
                     <w:t>0.691</w:t>
                   </w:r>
@@ -3466,7 +3592,7 @@
                       <w:color w:val="000000"/>
                       <w:sz w:val="18"/>
                       <w:szCs w:val="18"/>
-                      <w:lang w:val="fr-FR"/>
+                      <w:lang w:val="en-AU"/>
                     </w:rPr>
                   </w:pPr>
                   <w:r>
@@ -3475,7 +3601,7 @@
                       <w:color w:val="000000"/>
                       <w:sz w:val="18"/>
                       <w:szCs w:val="18"/>
-                      <w:lang w:val="fr-FR"/>
+                      <w:lang w:val="en-AU"/>
                     </w:rPr>
                     <w:t>0.029</w:t>
                   </w:r>
@@ -3503,7 +3629,7 @@
                       <w:color w:val="000000"/>
                       <w:sz w:val="18"/>
                       <w:szCs w:val="18"/>
-                      <w:lang w:val="fr-FR"/>
+                      <w:lang w:val="en-AU"/>
                     </w:rPr>
                   </w:pPr>
                   <w:r>
@@ -3512,7 +3638,7 @@
                       <w:color w:val="000000"/>
                       <w:sz w:val="18"/>
                       <w:szCs w:val="18"/>
-                      <w:lang w:val="fr-FR"/>
+                      <w:lang w:val="en-AU"/>
                     </w:rPr>
                     <w:t>0.040</w:t>
                   </w:r>
@@ -3545,7 +3671,7 @@
                       <w:color w:val="000000"/>
                       <w:sz w:val="18"/>
                       <w:szCs w:val="18"/>
-                      <w:lang w:val="fr-FR"/>
+                      <w:lang w:val="en-AU"/>
                     </w:rPr>
                   </w:pPr>
                   <w:r>
@@ -3554,7 +3680,7 @@
                       <w:color w:val="000000"/>
                       <w:sz w:val="18"/>
                       <w:szCs w:val="18"/>
-                      <w:lang w:val="fr-FR"/>
+                      <w:lang w:val="en-AU"/>
                     </w:rPr>
                     <w:t>5</w:t>
                   </w:r>
@@ -3582,7 +3708,7 @@
                       <w:color w:val="000000"/>
                       <w:sz w:val="18"/>
                       <w:szCs w:val="18"/>
-                      <w:lang w:val="fr-FR"/>
+                      <w:lang w:val="en-AU"/>
                     </w:rPr>
                   </w:pPr>
                   <w:r>
@@ -3591,7 +3717,7 @@
                       <w:color w:val="000000"/>
                       <w:sz w:val="18"/>
                       <w:szCs w:val="18"/>
-                      <w:lang w:val="fr-FR"/>
+                      <w:lang w:val="en-AU"/>
                     </w:rPr>
                     <w:t>0.708</w:t>
                   </w:r>
@@ -3619,7 +3745,7 @@
                       <w:color w:val="000000"/>
                       <w:sz w:val="18"/>
                       <w:szCs w:val="18"/>
-                      <w:lang w:val="fr-FR"/>
+                      <w:lang w:val="en-AU"/>
                     </w:rPr>
                   </w:pPr>
                   <w:r>
@@ -3628,7 +3754,7 @@
                       <w:color w:val="000000"/>
                       <w:sz w:val="18"/>
                       <w:szCs w:val="18"/>
-                      <w:lang w:val="fr-FR"/>
+                      <w:lang w:val="en-AU"/>
                     </w:rPr>
                     <w:t>0.678</w:t>
                   </w:r>
@@ -3656,7 +3782,7 @@
                       <w:color w:val="000000"/>
                       <w:sz w:val="18"/>
                       <w:szCs w:val="18"/>
-                      <w:lang w:val="fr-FR"/>
+                      <w:lang w:val="en-AU"/>
                     </w:rPr>
                   </w:pPr>
                   <w:r>
@@ -3665,7 +3791,7 @@
                       <w:color w:val="000000"/>
                       <w:sz w:val="18"/>
                       <w:szCs w:val="18"/>
-                      <w:lang w:val="fr-FR"/>
+                      <w:lang w:val="en-AU"/>
                     </w:rPr>
                     <w:t>0.031</w:t>
                   </w:r>
@@ -3693,7 +3819,7 @@
                       <w:color w:val="000000"/>
                       <w:sz w:val="18"/>
                       <w:szCs w:val="18"/>
-                      <w:lang w:val="fr-FR"/>
+                      <w:lang w:val="en-AU"/>
                     </w:rPr>
                   </w:pPr>
                   <w:r>
@@ -3702,7 +3828,7 @@
                       <w:color w:val="000000"/>
                       <w:sz w:val="18"/>
                       <w:szCs w:val="18"/>
-                      <w:lang w:val="fr-FR"/>
+                      <w:lang w:val="en-AU"/>
                     </w:rPr>
                     <w:t>0.043</w:t>
                   </w:r>
@@ -3735,7 +3861,7 @@
                       <w:color w:val="000000"/>
                       <w:sz w:val="18"/>
                       <w:szCs w:val="18"/>
-                      <w:lang w:val="fr-FR"/>
+                      <w:lang w:val="en-AU"/>
                     </w:rPr>
                   </w:pPr>
                   <w:r>
@@ -3744,7 +3870,7 @@
                       <w:color w:val="000000"/>
                       <w:sz w:val="18"/>
                       <w:szCs w:val="18"/>
-                      <w:lang w:val="fr-FR"/>
+                      <w:lang w:val="en-AU"/>
                     </w:rPr>
                     <w:t>6</w:t>
                   </w:r>
@@ -3772,7 +3898,7 @@
                       <w:color w:val="000000"/>
                       <w:sz w:val="18"/>
                       <w:szCs w:val="18"/>
-                      <w:lang w:val="fr-FR"/>
+                      <w:lang w:val="en-AU"/>
                     </w:rPr>
                   </w:pPr>
                   <w:r>
@@ -3781,7 +3907,7 @@
                       <w:color w:val="000000"/>
                       <w:sz w:val="18"/>
                       <w:szCs w:val="18"/>
-                      <w:lang w:val="fr-FR"/>
+                      <w:lang w:val="en-AU"/>
                     </w:rPr>
                     <w:t>0.744</w:t>
                   </w:r>
@@ -3809,7 +3935,7 @@
                       <w:color w:val="000000"/>
                       <w:sz w:val="18"/>
                       <w:szCs w:val="18"/>
-                      <w:lang w:val="fr-FR"/>
+                      <w:lang w:val="en-AU"/>
                     </w:rPr>
                   </w:pPr>
                   <w:r>
@@ -3818,7 +3944,7 @@
                       <w:color w:val="000000"/>
                       <w:sz w:val="18"/>
                       <w:szCs w:val="18"/>
-                      <w:lang w:val="fr-FR"/>
+                      <w:lang w:val="en-AU"/>
                     </w:rPr>
                     <w:t>0.683</w:t>
                   </w:r>
@@ -3846,7 +3972,7 @@
                       <w:color w:val="000000"/>
                       <w:sz w:val="18"/>
                       <w:szCs w:val="18"/>
-                      <w:lang w:val="fr-FR"/>
+                      <w:lang w:val="en-AU"/>
                     </w:rPr>
                   </w:pPr>
                   <w:r>
@@ -3855,7 +3981,7 @@
                       <w:color w:val="000000"/>
                       <w:sz w:val="18"/>
                       <w:szCs w:val="18"/>
-                      <w:lang w:val="fr-FR"/>
+                      <w:lang w:val="en-AU"/>
                     </w:rPr>
                     <w:t>0.061</w:t>
                   </w:r>
@@ -3883,7 +4009,7 @@
                       <w:color w:val="000000"/>
                       <w:sz w:val="18"/>
                       <w:szCs w:val="18"/>
-                      <w:lang w:val="fr-FR"/>
+                      <w:lang w:val="en-AU"/>
                     </w:rPr>
                   </w:pPr>
                   <w:r>
@@ -3892,7 +4018,7 @@
                       <w:color w:val="000000"/>
                       <w:sz w:val="18"/>
                       <w:szCs w:val="18"/>
-                      <w:lang w:val="fr-FR"/>
+                      <w:lang w:val="en-AU"/>
                     </w:rPr>
                     <w:t>0.082</w:t>
                   </w:r>
@@ -3925,7 +4051,7 @@
                       <w:color w:val="000000"/>
                       <w:sz w:val="18"/>
                       <w:szCs w:val="18"/>
-                      <w:lang w:val="fr-FR"/>
+                      <w:lang w:val="en-AU"/>
                     </w:rPr>
                   </w:pPr>
                   <w:r>
@@ -3934,7 +4060,7 @@
                       <w:color w:val="000000"/>
                       <w:sz w:val="18"/>
                       <w:szCs w:val="18"/>
-                      <w:lang w:val="fr-FR"/>
+                      <w:lang w:val="en-AU"/>
                     </w:rPr>
                     <w:t>7</w:t>
                   </w:r>
@@ -3962,7 +4088,7 @@
                       <w:color w:val="000000"/>
                       <w:sz w:val="18"/>
                       <w:szCs w:val="18"/>
-                      <w:lang w:val="fr-FR"/>
+                      <w:lang w:val="en-AU"/>
                     </w:rPr>
                   </w:pPr>
                   <w:r>
@@ -3971,7 +4097,7 @@
                       <w:color w:val="000000"/>
                       <w:sz w:val="18"/>
                       <w:szCs w:val="18"/>
-                      <w:lang w:val="fr-FR"/>
+                      <w:lang w:val="en-AU"/>
                     </w:rPr>
                     <w:t>0.770</w:t>
                   </w:r>
@@ -3999,7 +4125,7 @@
                       <w:color w:val="000000"/>
                       <w:sz w:val="18"/>
                       <w:szCs w:val="18"/>
-                      <w:lang w:val="fr-FR"/>
+                      <w:lang w:val="en-AU"/>
                     </w:rPr>
                   </w:pPr>
                   <w:r>
@@ -4008,7 +4134,7 @@
                       <w:color w:val="000000"/>
                       <w:sz w:val="18"/>
                       <w:szCs w:val="18"/>
-                      <w:lang w:val="fr-FR"/>
+                      <w:lang w:val="en-AU"/>
                     </w:rPr>
                     <w:t>0.694</w:t>
                   </w:r>
@@ -4036,7 +4162,7 @@
                       <w:color w:val="000000"/>
                       <w:sz w:val="18"/>
                       <w:szCs w:val="18"/>
-                      <w:lang w:val="fr-FR"/>
+                      <w:lang w:val="en-AU"/>
                     </w:rPr>
                   </w:pPr>
                   <w:r>
@@ -4045,7 +4171,7 @@
                       <w:color w:val="000000"/>
                       <w:sz w:val="18"/>
                       <w:szCs w:val="18"/>
-                      <w:lang w:val="fr-FR"/>
+                      <w:lang w:val="en-AU"/>
                     </w:rPr>
                     <w:t>0.076</w:t>
                   </w:r>
@@ -4073,7 +4199,7 @@
                       <w:color w:val="000000"/>
                       <w:sz w:val="18"/>
                       <w:szCs w:val="18"/>
-                      <w:lang w:val="fr-FR"/>
+                      <w:lang w:val="en-AU"/>
                     </w:rPr>
                   </w:pPr>
                   <w:r>
@@ -4082,7 +4208,7 @@
                       <w:color w:val="000000"/>
                       <w:sz w:val="18"/>
                       <w:szCs w:val="18"/>
-                      <w:lang w:val="fr-FR"/>
+                      <w:lang w:val="en-AU"/>
                     </w:rPr>
                     <w:t>0.098</w:t>
                   </w:r>
@@ -4093,7 +4219,7 @@
           <w:p>
             <w:pPr>
               <w:rPr>
-                <w:lang w:val="fr-FR"/>
+                <w:lang w:val="en-AU"/>
               </w:rPr>
             </w:pPr>
           </w:p>
@@ -4300,6 +4426,9 @@
               </w:tc>
             </w:tr>
             <w:tr>
+              <w:trPr>
+                <w:trHeight w:val="64"/>
+              </w:trPr>
               <w:tc>
                 <w:tcPr>
                   <w:tcW w:w="764" w:type="dxa"/>
@@ -4464,20 +4593,16 @@
           </w:p>
           <w:p>
             <w:pPr>
-              <w:rPr>
-                <w:lang w:val="pt-BR"/>
-              </w:rPr>
-            </w:pPr>
-            <w:r>
+              <w:ind w:firstLine="120"/>
               <w:rPr>
                 <w:lang w:val="en-AU"/>
               </w:rPr>
-              <w:t xml:space="preserve">  </w:t>
-            </w:r>
+            </w:pPr>
             <w:r>
               <w:rPr>
                 <w:noProof/>
               </w:rPr>
+              <w:lastRenderedPageBreak/>
               <w:drawing>
                 <wp:inline distT="0" distB="0" distL="0" distR="0" wp14:anchorId="036C0D10" wp14:editId="68130EF2">
                   <wp:extent cx="4724400" cy="3152775"/>
@@ -4496,7 +4621,7 @@
                           </pic:cNvPicPr>
                         </pic:nvPicPr>
                         <pic:blipFill>
-                          <a:blip r:embed="rId13">
+                          <a:blip r:embed="rId14">
                             <a:extLst>
                               <a:ext uri="{28A0092B-C50C-407E-A947-70E740481C1C}">
                                 <a14:useLocalDpi xmlns:a14="http://schemas.microsoft.com/office/drawing/2010/main" val="0"/>
@@ -4528,6 +4653,692 @@
               </w:drawing>
             </w:r>
           </w:p>
+          <w:p>
+            <w:pPr>
+              <w:pStyle w:val="Heading1"/>
+            </w:pPr>
+            <w:r>
+              <w:t>Stack Ensemble: Voting Classifier</w:t>
+            </w:r>
+          </w:p>
+          <w:p>
+            <w:r>
+              <w:t xml:space="preserve">This model </w:t>
+            </w:r>
+            <w:hyperlink r:id="rId17" w:history="1">
+              <w:r>
+                <w:rPr>
+                  <w:rStyle w:val="Hyperlink"/>
+                </w:rPr>
+                <w:t>10906675_voting_</w:t>
+              </w:r>
+              <w:proofErr w:type="gramStart"/>
+              <w:r>
+                <w:rPr>
+                  <w:rStyle w:val="Hyperlink"/>
+                </w:rPr>
+                <w:t>classifier.joblib</w:t>
+              </w:r>
+              <w:proofErr w:type="gramEnd"/>
+            </w:hyperlink>
+            <w:r>
+              <w:t xml:space="preserve"> resulted in the highest test AUC of </w:t>
+            </w:r>
+            <w:r>
+              <w:t>0.69658</w:t>
+            </w:r>
+            <w:r>
+              <w:t>.</w:t>
+            </w:r>
+          </w:p>
+          <w:p/>
+          <w:p>
+            <w:r>
+              <w:t xml:space="preserve">The model is still extremely overfit </w:t>
+            </w:r>
+          </w:p>
+          <w:tbl>
+            <w:tblPr>
+              <w:tblStyle w:val="TableGrid"/>
+              <w:tblW w:w="5647" w:type="dxa"/>
+              <w:tblInd w:w="592" w:type="dxa"/>
+              <w:tblLayout w:type="fixed"/>
+              <w:tblLook w:val="04A0" w:firstRow="1" w:lastRow="0" w:firstColumn="1" w:lastColumn="0" w:noHBand="0" w:noVBand="1"/>
+            </w:tblPr>
+            <w:tblGrid>
+              <w:gridCol w:w="1849"/>
+              <w:gridCol w:w="1266"/>
+              <w:gridCol w:w="1266"/>
+              <w:gridCol w:w="1266"/>
+            </w:tblGrid>
+            <w:tr>
+              <w:tc>
+                <w:tcPr>
+                  <w:tcW w:w="1849" w:type="dxa"/>
+                  <w:shd w:val="clear" w:color="auto" w:fill="000000" w:themeFill="text1"/>
+                </w:tcPr>
+                <w:p>
+                  <w:pPr>
+                    <w:pStyle w:val="ListParagraph"/>
+                    <w:ind w:left="0"/>
+                    <w:rPr>
+                      <w:rFonts w:ascii="Arial Narrow" w:hAnsi="Arial Narrow" w:cs="Courier New"/>
+                      <w:color w:val="FFFFFF" w:themeColor="background1"/>
+                      <w:sz w:val="16"/>
+                      <w:szCs w:val="16"/>
+                    </w:rPr>
+                  </w:pPr>
+                </w:p>
+              </w:tc>
+              <w:tc>
+                <w:tcPr>
+                  <w:tcW w:w="1266" w:type="dxa"/>
+                  <w:shd w:val="clear" w:color="auto" w:fill="000000" w:themeFill="text1"/>
+                </w:tcPr>
+                <w:p>
+                  <w:pPr>
+                    <w:pStyle w:val="ListParagraph"/>
+                    <w:ind w:left="0"/>
+                    <w:rPr>
+                      <w:rFonts w:ascii="Arial Narrow" w:hAnsi="Arial Narrow"/>
+                      <w:color w:val="FFFFFF" w:themeColor="background1"/>
+                      <w:sz w:val="16"/>
+                      <w:szCs w:val="16"/>
+                    </w:rPr>
+                  </w:pPr>
+                  <w:r>
+                    <w:rPr>
+                      <w:rFonts w:ascii="Arial Narrow" w:hAnsi="Arial Narrow"/>
+                      <w:color w:val="FFFFFF" w:themeColor="background1"/>
+                      <w:sz w:val="16"/>
+                      <w:szCs w:val="16"/>
+                    </w:rPr>
+                    <w:t>AUC</w:t>
+                  </w:r>
+                </w:p>
+              </w:tc>
+              <w:tc>
+                <w:tcPr>
+                  <w:tcW w:w="1266" w:type="dxa"/>
+                  <w:shd w:val="clear" w:color="auto" w:fill="000000" w:themeFill="text1"/>
+                </w:tcPr>
+                <w:p>
+                  <w:pPr>
+                    <w:pStyle w:val="ListParagraph"/>
+                    <w:ind w:left="0"/>
+                    <w:rPr>
+                      <w:rFonts w:ascii="Arial Narrow" w:hAnsi="Arial Narrow"/>
+                      <w:color w:val="FFFFFF" w:themeColor="background1"/>
+                      <w:sz w:val="16"/>
+                      <w:szCs w:val="16"/>
+                    </w:rPr>
+                  </w:pPr>
+                  <w:r>
+                    <w:rPr>
+                      <w:rFonts w:ascii="Arial Narrow" w:hAnsi="Arial Narrow"/>
+                      <w:color w:val="FFFFFF" w:themeColor="background1"/>
+                      <w:sz w:val="16"/>
+                      <w:szCs w:val="16"/>
+                    </w:rPr>
+                    <w:t>Class 0 f1-score</w:t>
+                  </w:r>
+                </w:p>
+              </w:tc>
+              <w:tc>
+                <w:tcPr>
+                  <w:tcW w:w="1266" w:type="dxa"/>
+                  <w:shd w:val="clear" w:color="auto" w:fill="000000" w:themeFill="text1"/>
+                </w:tcPr>
+                <w:p>
+                  <w:pPr>
+                    <w:pStyle w:val="ListParagraph"/>
+                    <w:ind w:left="0"/>
+                    <w:rPr>
+                      <w:rFonts w:ascii="Arial Narrow" w:hAnsi="Arial Narrow"/>
+                      <w:color w:val="FFFFFF" w:themeColor="background1"/>
+                      <w:sz w:val="16"/>
+                      <w:szCs w:val="16"/>
+                    </w:rPr>
+                  </w:pPr>
+                  <w:r>
+                    <w:rPr>
+                      <w:rFonts w:ascii="Arial Narrow" w:hAnsi="Arial Narrow"/>
+                      <w:color w:val="FFFFFF" w:themeColor="background1"/>
+                      <w:sz w:val="16"/>
+                      <w:szCs w:val="16"/>
+                    </w:rPr>
+                    <w:t xml:space="preserve">Class 1 f1-score </w:t>
+                  </w:r>
+                </w:p>
+              </w:tc>
+            </w:tr>
+            <w:tr>
+              <w:tc>
+                <w:tcPr>
+                  <w:tcW w:w="1849" w:type="dxa"/>
+                </w:tcPr>
+                <w:p>
+                  <w:pPr>
+                    <w:pStyle w:val="ListParagraph"/>
+                    <w:ind w:left="0"/>
+                    <w:rPr>
+                      <w:rFonts w:ascii="Arial Narrow" w:hAnsi="Arial Narrow"/>
+                      <w:sz w:val="16"/>
+                      <w:szCs w:val="16"/>
+                    </w:rPr>
+                  </w:pPr>
+                  <w:r>
+                    <w:rPr>
+                      <w:rFonts w:ascii="Arial Narrow" w:hAnsi="Arial Narrow"/>
+                      <w:sz w:val="16"/>
+                      <w:szCs w:val="16"/>
+                    </w:rPr>
+                    <w:t>training set</w:t>
+                  </w:r>
+                </w:p>
+              </w:tc>
+              <w:tc>
+                <w:tcPr>
+                  <w:tcW w:w="1266" w:type="dxa"/>
+                </w:tcPr>
+                <w:p>
+                  <w:pPr>
+                    <w:pStyle w:val="ListParagraph"/>
+                    <w:ind w:left="0"/>
+                    <w:rPr>
+                      <w:rFonts w:ascii="Arial Narrow" w:hAnsi="Arial Narrow"/>
+                      <w:sz w:val="16"/>
+                      <w:szCs w:val="16"/>
+                    </w:rPr>
+                  </w:pPr>
+                  <w:r>
+                    <w:rPr>
+                      <w:rFonts w:ascii="Arial Narrow" w:hAnsi="Arial Narrow"/>
+                      <w:sz w:val="16"/>
+                      <w:szCs w:val="16"/>
+                    </w:rPr>
+                    <w:t>0.</w:t>
+                  </w:r>
+                  <w:r>
+                    <w:rPr>
+                      <w:rFonts w:ascii="Arial Narrow" w:hAnsi="Arial Narrow"/>
+                      <w:sz w:val="16"/>
+                      <w:szCs w:val="16"/>
+                    </w:rPr>
+                    <w:t>993</w:t>
+                  </w:r>
+                </w:p>
+              </w:tc>
+              <w:tc>
+                <w:tcPr>
+                  <w:tcW w:w="1266" w:type="dxa"/>
+                </w:tcPr>
+                <w:p>
+                  <w:pPr>
+                    <w:pStyle w:val="ListParagraph"/>
+                    <w:ind w:left="0"/>
+                    <w:rPr>
+                      <w:rFonts w:ascii="Arial Narrow" w:hAnsi="Arial Narrow"/>
+                      <w:sz w:val="16"/>
+                      <w:szCs w:val="16"/>
+                    </w:rPr>
+                  </w:pPr>
+                  <w:r>
+                    <w:rPr>
+                      <w:rFonts w:ascii="Arial Narrow" w:hAnsi="Arial Narrow"/>
+                      <w:sz w:val="16"/>
+                      <w:szCs w:val="16"/>
+                    </w:rPr>
+                    <w:t>0.</w:t>
+                  </w:r>
+                  <w:r>
+                    <w:rPr>
+                      <w:rFonts w:ascii="Arial Narrow" w:hAnsi="Arial Narrow"/>
+                      <w:sz w:val="16"/>
+                      <w:szCs w:val="16"/>
+                    </w:rPr>
+                    <w:t>54</w:t>
+                  </w:r>
+                </w:p>
+              </w:tc>
+              <w:tc>
+                <w:tcPr>
+                  <w:tcW w:w="1266" w:type="dxa"/>
+                </w:tcPr>
+                <w:p>
+                  <w:pPr>
+                    <w:pStyle w:val="ListParagraph"/>
+                    <w:ind w:left="0"/>
+                    <w:rPr>
+                      <w:rFonts w:ascii="Arial Narrow" w:hAnsi="Arial Narrow"/>
+                      <w:sz w:val="16"/>
+                      <w:szCs w:val="16"/>
+                    </w:rPr>
+                  </w:pPr>
+                  <w:r>
+                    <w:rPr>
+                      <w:rFonts w:ascii="Arial Narrow" w:hAnsi="Arial Narrow"/>
+                      <w:sz w:val="16"/>
+                      <w:szCs w:val="16"/>
+                    </w:rPr>
+                    <w:t>0.9</w:t>
+                  </w:r>
+                  <w:r>
+                    <w:rPr>
+                      <w:rFonts w:ascii="Arial Narrow" w:hAnsi="Arial Narrow"/>
+                      <w:sz w:val="16"/>
+                      <w:szCs w:val="16"/>
+                    </w:rPr>
+                    <w:t>4</w:t>
+                  </w:r>
+                </w:p>
+              </w:tc>
+            </w:tr>
+            <w:tr>
+              <w:tc>
+                <w:tcPr>
+                  <w:tcW w:w="1849" w:type="dxa"/>
+                </w:tcPr>
+                <w:p>
+                  <w:pPr>
+                    <w:pStyle w:val="ListParagraph"/>
+                    <w:ind w:left="0"/>
+                    <w:rPr>
+                      <w:rFonts w:ascii="Arial Narrow" w:hAnsi="Arial Narrow"/>
+                      <w:sz w:val="16"/>
+                      <w:szCs w:val="16"/>
+                    </w:rPr>
+                  </w:pPr>
+                  <w:r>
+                    <w:rPr>
+                      <w:rFonts w:ascii="Arial Narrow" w:hAnsi="Arial Narrow"/>
+                      <w:sz w:val="16"/>
+                      <w:szCs w:val="16"/>
+                    </w:rPr>
+                    <w:t>validation set</w:t>
+                  </w:r>
+                </w:p>
+              </w:tc>
+              <w:tc>
+                <w:tcPr>
+                  <w:tcW w:w="1266" w:type="dxa"/>
+                </w:tcPr>
+                <w:p>
+                  <w:pPr>
+                    <w:pStyle w:val="ListParagraph"/>
+                    <w:ind w:left="0"/>
+                    <w:rPr>
+                      <w:rFonts w:ascii="Arial Narrow" w:hAnsi="Arial Narrow"/>
+                      <w:sz w:val="16"/>
+                      <w:szCs w:val="16"/>
+                    </w:rPr>
+                  </w:pPr>
+                  <w:r>
+                    <w:rPr>
+                      <w:rFonts w:ascii="Arial Narrow" w:hAnsi="Arial Narrow"/>
+                      <w:sz w:val="16"/>
+                      <w:szCs w:val="16"/>
+                    </w:rPr>
+                    <w:t>0.69</w:t>
+                  </w:r>
+                  <w:r>
+                    <w:rPr>
+                      <w:rFonts w:ascii="Arial Narrow" w:hAnsi="Arial Narrow"/>
+                      <w:sz w:val="16"/>
+                      <w:szCs w:val="16"/>
+                    </w:rPr>
+                    <w:t>8</w:t>
+                  </w:r>
+                </w:p>
+              </w:tc>
+              <w:tc>
+                <w:tcPr>
+                  <w:tcW w:w="1266" w:type="dxa"/>
+                </w:tcPr>
+                <w:p>
+                  <w:pPr>
+                    <w:pStyle w:val="ListParagraph"/>
+                    <w:ind w:left="0"/>
+                    <w:rPr>
+                      <w:rFonts w:ascii="Arial Narrow" w:hAnsi="Arial Narrow"/>
+                      <w:sz w:val="16"/>
+                      <w:szCs w:val="16"/>
+                    </w:rPr>
+                  </w:pPr>
+                  <w:r>
+                    <w:rPr>
+                      <w:rFonts w:ascii="Arial Narrow" w:hAnsi="Arial Narrow"/>
+                      <w:sz w:val="16"/>
+                      <w:szCs w:val="16"/>
+                    </w:rPr>
+                    <w:t>0.0</w:t>
+                  </w:r>
+                  <w:r>
+                    <w:rPr>
+                      <w:rFonts w:ascii="Arial Narrow" w:hAnsi="Arial Narrow"/>
+                      <w:sz w:val="16"/>
+                      <w:szCs w:val="16"/>
+                    </w:rPr>
+                    <w:t>9</w:t>
+                  </w:r>
+                </w:p>
+              </w:tc>
+              <w:tc>
+                <w:tcPr>
+                  <w:tcW w:w="1266" w:type="dxa"/>
+                </w:tcPr>
+                <w:p>
+                  <w:pPr>
+                    <w:pStyle w:val="ListParagraph"/>
+                    <w:ind w:left="0"/>
+                    <w:rPr>
+                      <w:rFonts w:ascii="Arial Narrow" w:hAnsi="Arial Narrow"/>
+                      <w:sz w:val="16"/>
+                      <w:szCs w:val="16"/>
+                    </w:rPr>
+                  </w:pPr>
+                  <w:r>
+                    <w:rPr>
+                      <w:rFonts w:ascii="Arial Narrow" w:hAnsi="Arial Narrow"/>
+                      <w:sz w:val="16"/>
+                      <w:szCs w:val="16"/>
+                    </w:rPr>
+                    <w:t>0.91</w:t>
+                  </w:r>
+                </w:p>
+              </w:tc>
+            </w:tr>
+          </w:tbl>
+          <w:p/>
+          <w:p>
+            <w:r>
+              <w:t xml:space="preserve">However, it seems that the VotingClassifier was able to correctly predict </w:t>
+            </w:r>
+            <w:r>
+              <w:t xml:space="preserve">one </w:t>
+            </w:r>
+            <w:r>
+              <w:t xml:space="preserve">more of the negative class, while </w:t>
+            </w:r>
+            <w:r>
+              <w:t xml:space="preserve">predicting 5 fewer correct </w:t>
+            </w:r>
+            <w:r>
+              <w:t>positive class</w:t>
+            </w:r>
+            <w:r>
+              <w:t>es</w:t>
+            </w:r>
+            <w:r>
+              <w:t xml:space="preserve"> on the validation set.</w:t>
+            </w:r>
+          </w:p>
+          <w:tbl>
+            <w:tblPr>
+              <w:tblStyle w:val="TableGrid"/>
+              <w:tblW w:w="2670" w:type="dxa"/>
+              <w:tblInd w:w="592" w:type="dxa"/>
+              <w:tblLayout w:type="fixed"/>
+              <w:tblLook w:val="04A0" w:firstRow="1" w:lastRow="0" w:firstColumn="1" w:lastColumn="0" w:noHBand="0" w:noVBand="1"/>
+            </w:tblPr>
+            <w:tblGrid>
+              <w:gridCol w:w="764"/>
+              <w:gridCol w:w="953"/>
+              <w:gridCol w:w="953"/>
+            </w:tblGrid>
+            <w:tr>
+              <w:tc>
+                <w:tcPr>
+                  <w:tcW w:w="764" w:type="dxa"/>
+                  <w:shd w:val="clear" w:color="auto" w:fill="000000" w:themeFill="text1"/>
+                </w:tcPr>
+                <w:p>
+                  <w:pPr>
+                    <w:pStyle w:val="ListParagraph"/>
+                    <w:ind w:left="0"/>
+                    <w:rPr>
+                      <w:rFonts w:ascii="Arial Narrow" w:hAnsi="Arial Narrow"/>
+                      <w:color w:val="FFFFFF" w:themeColor="background1"/>
+                      <w:sz w:val="16"/>
+                      <w:szCs w:val="16"/>
+                    </w:rPr>
+                  </w:pPr>
+                </w:p>
+              </w:tc>
+              <w:tc>
+                <w:tcPr>
+                  <w:tcW w:w="953" w:type="dxa"/>
+                  <w:shd w:val="clear" w:color="auto" w:fill="000000" w:themeFill="text1"/>
+                </w:tcPr>
+                <w:p>
+                  <w:pPr>
+                    <w:pStyle w:val="ListParagraph"/>
+                    <w:ind w:left="0"/>
+                    <w:rPr>
+                      <w:rFonts w:ascii="Arial Narrow" w:hAnsi="Arial Narrow"/>
+                      <w:color w:val="FFFFFF" w:themeColor="background1"/>
+                      <w:sz w:val="16"/>
+                      <w:szCs w:val="16"/>
+                    </w:rPr>
+                  </w:pPr>
+                  <w:r>
+                    <w:rPr>
+                      <w:rFonts w:ascii="Arial Narrow" w:hAnsi="Arial Narrow"/>
+                      <w:color w:val="FFFFFF" w:themeColor="background1"/>
+                      <w:sz w:val="16"/>
+                      <w:szCs w:val="16"/>
+                    </w:rPr>
+                    <w:t>Predicted 0</w:t>
+                  </w:r>
+                </w:p>
+              </w:tc>
+              <w:tc>
+                <w:tcPr>
+                  <w:tcW w:w="953" w:type="dxa"/>
+                  <w:shd w:val="clear" w:color="auto" w:fill="000000" w:themeFill="text1"/>
+                </w:tcPr>
+                <w:p>
+                  <w:pPr>
+                    <w:pStyle w:val="ListParagraph"/>
+                    <w:ind w:left="0"/>
+                    <w:rPr>
+                      <w:rFonts w:ascii="Arial Narrow" w:hAnsi="Arial Narrow"/>
+                      <w:color w:val="FFFFFF" w:themeColor="background1"/>
+                      <w:sz w:val="16"/>
+                      <w:szCs w:val="16"/>
+                    </w:rPr>
+                  </w:pPr>
+                  <w:r>
+                    <w:rPr>
+                      <w:rFonts w:ascii="Arial Narrow" w:hAnsi="Arial Narrow"/>
+                      <w:color w:val="FFFFFF" w:themeColor="background1"/>
+                      <w:sz w:val="16"/>
+                      <w:szCs w:val="16"/>
+                    </w:rPr>
+                    <w:t>Predicted 1</w:t>
+                  </w:r>
+                </w:p>
+              </w:tc>
+            </w:tr>
+            <w:tr>
+              <w:tc>
+                <w:tcPr>
+                  <w:tcW w:w="764" w:type="dxa"/>
+                  <w:shd w:val="clear" w:color="auto" w:fill="000000" w:themeFill="text1"/>
+                </w:tcPr>
+                <w:p>
+                  <w:pPr>
+                    <w:pStyle w:val="ListParagraph"/>
+                    <w:ind w:left="0"/>
+                    <w:rPr>
+                      <w:rFonts w:ascii="Arial Narrow" w:hAnsi="Arial Narrow"/>
+                      <w:sz w:val="16"/>
+                      <w:szCs w:val="16"/>
+                    </w:rPr>
+                  </w:pPr>
+                  <w:r>
+                    <w:rPr>
+                      <w:rFonts w:ascii="Arial Narrow" w:hAnsi="Arial Narrow"/>
+                      <w:sz w:val="16"/>
+                      <w:szCs w:val="16"/>
+                    </w:rPr>
+                    <w:t>Actual 0</w:t>
+                  </w:r>
+                </w:p>
+              </w:tc>
+              <w:tc>
+                <w:tcPr>
+                  <w:tcW w:w="953" w:type="dxa"/>
+                </w:tcPr>
+                <w:p>
+                  <w:pPr>
+                    <w:pStyle w:val="ListParagraph"/>
+                    <w:ind w:left="0"/>
+                    <w:rPr>
+                      <w:rFonts w:ascii="Arial Narrow" w:hAnsi="Arial Narrow"/>
+                      <w:sz w:val="16"/>
+                      <w:szCs w:val="16"/>
+                    </w:rPr>
+                  </w:pPr>
+                  <w:r>
+                    <w:rPr>
+                      <w:rFonts w:ascii="Arial Narrow" w:hAnsi="Arial Narrow"/>
+                      <w:sz w:val="16"/>
+                      <w:szCs w:val="16"/>
+                    </w:rPr>
+                    <w:t>1</w:t>
+                  </w:r>
+                  <w:r>
+                    <w:rPr>
+                      <w:rFonts w:ascii="Arial Narrow" w:hAnsi="Arial Narrow"/>
+                      <w:sz w:val="16"/>
+                      <w:szCs w:val="16"/>
+                    </w:rPr>
+                    <w:t>3</w:t>
+                  </w:r>
+                </w:p>
+              </w:tc>
+              <w:tc>
+                <w:tcPr>
+                  <w:tcW w:w="953" w:type="dxa"/>
+                </w:tcPr>
+                <w:p>
+                  <w:pPr>
+                    <w:pStyle w:val="ListParagraph"/>
+                    <w:ind w:left="0"/>
+                    <w:rPr>
+                      <w:rFonts w:ascii="Arial Narrow" w:hAnsi="Arial Narrow"/>
+                      <w:sz w:val="16"/>
+                      <w:szCs w:val="16"/>
+                    </w:rPr>
+                  </w:pPr>
+                  <w:r>
+                    <w:rPr>
+                      <w:rFonts w:ascii="Arial Narrow" w:hAnsi="Arial Narrow"/>
+                      <w:sz w:val="16"/>
+                      <w:szCs w:val="16"/>
+                    </w:rPr>
+                    <w:t>25</w:t>
+                  </w:r>
+                  <w:r>
+                    <w:rPr>
+                      <w:rFonts w:ascii="Arial Narrow" w:hAnsi="Arial Narrow"/>
+                      <w:sz w:val="16"/>
+                      <w:szCs w:val="16"/>
+                    </w:rPr>
+                    <w:t>0</w:t>
+                  </w:r>
+                </w:p>
+              </w:tc>
+            </w:tr>
+            <w:tr>
+              <w:trPr>
+                <w:trHeight w:val="64"/>
+              </w:trPr>
+              <w:tc>
+                <w:tcPr>
+                  <w:tcW w:w="764" w:type="dxa"/>
+                  <w:shd w:val="clear" w:color="auto" w:fill="000000" w:themeFill="text1"/>
+                </w:tcPr>
+                <w:p>
+                  <w:pPr>
+                    <w:pStyle w:val="ListParagraph"/>
+                    <w:ind w:left="0"/>
+                    <w:rPr>
+                      <w:rFonts w:ascii="Arial Narrow" w:hAnsi="Arial Narrow"/>
+                      <w:sz w:val="16"/>
+                      <w:szCs w:val="16"/>
+                    </w:rPr>
+                  </w:pPr>
+                  <w:r>
+                    <w:rPr>
+                      <w:rFonts w:ascii="Arial Narrow" w:hAnsi="Arial Narrow"/>
+                      <w:sz w:val="16"/>
+                      <w:szCs w:val="16"/>
+                    </w:rPr>
+                    <w:t>Actual 1</w:t>
+                  </w:r>
+                </w:p>
+              </w:tc>
+              <w:tc>
+                <w:tcPr>
+                  <w:tcW w:w="953" w:type="dxa"/>
+                </w:tcPr>
+                <w:p>
+                  <w:pPr>
+                    <w:pStyle w:val="ListParagraph"/>
+                    <w:ind w:left="0"/>
+                    <w:rPr>
+                      <w:rFonts w:ascii="Arial Narrow" w:hAnsi="Arial Narrow"/>
+                      <w:sz w:val="16"/>
+                      <w:szCs w:val="16"/>
+                    </w:rPr>
+                  </w:pPr>
+                  <w:r>
+                    <w:rPr>
+                      <w:rFonts w:ascii="Arial Narrow" w:hAnsi="Arial Narrow"/>
+                      <w:sz w:val="16"/>
+                      <w:szCs w:val="16"/>
+                    </w:rPr>
+                    <w:t>22</w:t>
+                  </w:r>
+                </w:p>
+              </w:tc>
+              <w:tc>
+                <w:tcPr>
+                  <w:tcW w:w="953" w:type="dxa"/>
+                </w:tcPr>
+                <w:p>
+                  <w:pPr>
+                    <w:pStyle w:val="ListParagraph"/>
+                    <w:ind w:left="0"/>
+                    <w:rPr>
+                      <w:rFonts w:ascii="Arial Narrow" w:hAnsi="Arial Narrow"/>
+                      <w:sz w:val="16"/>
+                      <w:szCs w:val="16"/>
+                    </w:rPr>
+                  </w:pPr>
+                  <w:r>
+                    <w:rPr>
+                      <w:rFonts w:ascii="Arial Narrow" w:hAnsi="Arial Narrow"/>
+                      <w:sz w:val="16"/>
+                      <w:szCs w:val="16"/>
+                    </w:rPr>
+                    <w:t>13</w:t>
+                  </w:r>
+                  <w:r>
+                    <w:rPr>
+                      <w:rFonts w:ascii="Arial Narrow" w:hAnsi="Arial Narrow"/>
+                      <w:sz w:val="16"/>
+                      <w:szCs w:val="16"/>
+                    </w:rPr>
+                    <w:t>15</w:t>
+                  </w:r>
+                </w:p>
+              </w:tc>
+            </w:tr>
+          </w:tbl>
+          <w:p/>
         </w:tc>
       </w:tr>
       <w:tr>
@@ -4580,15 +5391,26 @@
               <w:spacing w:line="240" w:lineRule="auto"/>
             </w:pPr>
             <w:r>
-              <w:t xml:space="preserve">The issues from the previous experiment </w:t>
+              <w:t>The model is almost always going to predict that a player will have a career greater than 5 years.</w:t>
+            </w:r>
+            <w:r>
+              <w:t xml:space="preserve"> </w:t>
             </w:r>
             <w:proofErr w:type="gramStart"/>
             <w:r>
-              <w:t>still persists</w:t>
+              <w:t>So</w:t>
             </w:r>
             <w:proofErr w:type="gramEnd"/>
             <w:r>
-              <w:t>, namely, misclassifications on the positive side.</w:t>
+              <w:t xml:space="preserve"> I will concentrate on the consequences of the false positive predictions. At this level of performance, the model is falsely predicting 250</w:t>
+            </w:r>
+            <w:proofErr w:type="gramStart"/>
+            <w:r>
+              <w:t>/(</w:t>
+            </w:r>
+            <w:proofErr w:type="gramEnd"/>
+            <w:r>
+              <w:t>1315+250) = 16% to be greater than 5 years.</w:t>
             </w:r>
           </w:p>
           <w:p>
@@ -4603,7 +5425,24 @@
               <w:spacing w:line="240" w:lineRule="auto"/>
             </w:pPr>
             <w:r>
-              <w:t>Interpret the results of the experiments related to the business objective set earlier. Estimate the impacts of the incorrect results for the business (some results may have more impact compared to others)</w:t>
+              <w:t xml:space="preserve">To understand the impacts to business decisions, another layer of cost and benefit is needed. What is the cost of investing in players that </w:t>
+            </w:r>
+            <w:proofErr w:type="gramStart"/>
+            <w:r>
+              <w:t>won’t</w:t>
+            </w:r>
+            <w:proofErr w:type="gramEnd"/>
+            <w:r>
+              <w:t xml:space="preserve"> continue past the 5</w:t>
+            </w:r>
+            <w:r>
+              <w:t>-</w:t>
+            </w:r>
+            <w:r>
+              <w:t xml:space="preserve">year mark? And what is the benefit </w:t>
+            </w:r>
+            <w:r>
+              <w:t xml:space="preserve">that the players give to the team if they do pass the 5-year mark. If there is a net benefit, then the model can be used. </w:t>
             </w:r>
           </w:p>
           <w:p>
@@ -4618,30 +5457,7 @@
               <w:spacing w:line="240" w:lineRule="auto"/>
             </w:pPr>
             <w:r>
-              <w:t>Sponsors and teams would like to support players that are likely to have a career greater than 5 years. There is likely to be a lot of upfront costs in training that are not recuperable if that player stops their career early, so the cost of a false positive is high. Too many of such cases could cause the company to shutdown, as initial investments are not recuperated.</w:t>
-            </w:r>
-          </w:p>
-          <w:p>
-            <w:pPr>
-              <w:widowControl w:val="0"/>
-              <w:spacing w:line="240" w:lineRule="auto"/>
-            </w:pPr>
-          </w:p>
-          <w:p>
-            <w:pPr>
-              <w:widowControl w:val="0"/>
-              <w:spacing w:line="240" w:lineRule="auto"/>
-            </w:pPr>
-            <w:r>
-              <w:t xml:space="preserve">On the other </w:t>
-            </w:r>
-            <w:proofErr w:type="gramStart"/>
-            <w:r>
-              <w:t>hand</w:t>
-            </w:r>
-            <w:proofErr w:type="gramEnd"/>
-            <w:r>
-              <w:t xml:space="preserve"> the cost of a false negative is foregone chance of hiring a well performing player for basketball teams or a player that produces a lot of marketing income for sponsoring companies. While this is unlikely to bankrupt companies/teams, they are also unlikely to overcome their competitors.</w:t>
+              <w:t>Impact on the false negatives is unlikely to have a big impact. The issue is passing on a potential Michel Jordan or Lebron James, in which case extremely high benefit is are missed and instead goes to a competitor team.</w:t>
             </w:r>
           </w:p>
         </w:tc>
@@ -4674,6 +5490,7 @@
                 <w:b/>
                 <w:color w:val="FFFFFF"/>
               </w:rPr>
+              <w:lastRenderedPageBreak/>
               <w:t>3.c. Encountered Issues</w:t>
             </w:r>
           </w:p>
@@ -4708,12 +5525,14 @@
             <w:r>
               <w:t xml:space="preserve"> Classifier seems to be heavily weighted to the prediction of the positive class and while reducing the </w:t>
             </w:r>
+            <w:proofErr w:type="spellStart"/>
             <w:r>
               <w:rPr>
                 <w:rFonts w:ascii="Courier New" w:hAnsi="Courier New" w:cs="Courier New"/>
               </w:rPr>
               <w:t>pos_scale_weight</w:t>
             </w:r>
+            <w:proofErr w:type="spellEnd"/>
             <w:r>
               <w:t xml:space="preserve"> would mitigate this effect, the drop in the validation AUC is such that the optimal value is 0.55, which also </w:t>
             </w:r>
@@ -4723,7 +5542,142 @@
             </w:r>
             <w:proofErr w:type="gramEnd"/>
             <w:r>
-              <w:t xml:space="preserve"> increase the predictions of the negative class by a significant amount. This is due to the imbalanced data set; SMOTE and undersampling did not seem to have solved this problem</w:t>
+              <w:t xml:space="preserve"> increase the predictions of the negative class by a significant amount. This is due to the imbalanced data set; SMOTE and </w:t>
+            </w:r>
+            <w:proofErr w:type="spellStart"/>
+            <w:r>
+              <w:t>undersampling</w:t>
+            </w:r>
+            <w:proofErr w:type="spellEnd"/>
+            <w:r>
+              <w:t xml:space="preserve"> did not seem to have solved this problem</w:t>
+            </w:r>
+            <w:r>
+              <w:t>. Perhaps an entirely different algorithm is required to overcome this bias.</w:t>
+            </w:r>
+          </w:p>
+          <w:p>
+            <w:pPr>
+              <w:widowControl w:val="0"/>
+              <w:spacing w:line="240" w:lineRule="auto"/>
+            </w:pPr>
+          </w:p>
+          <w:p>
+            <w:pPr>
+              <w:pStyle w:val="Heading1"/>
+            </w:pPr>
+            <w:r>
+              <w:t>Collaboration in models</w:t>
+            </w:r>
+          </w:p>
+          <w:p>
+            <w:r>
+              <w:t>My VotingClassifier could have performed better if the constituents were not all XGB models.</w:t>
+            </w:r>
+          </w:p>
+          <w:p/>
+          <w:p>
+            <w:r>
+              <w:t xml:space="preserve">We did not stipulate at the beginning the format and conventions of saving models. </w:t>
+            </w:r>
+            <w:proofErr w:type="gramStart"/>
+            <w:r>
+              <w:t>So</w:t>
+            </w:r>
+            <w:proofErr w:type="gramEnd"/>
+            <w:r>
+              <w:t xml:space="preserve"> I was not able to leverage of other members’ models in the VotingClassifier, even though these would probably have been much more beneficial than just my own set of XGB models. Non-XGB model predictions would be less correlated and would potentially have better performance in areas where the XGB is underperforming.</w:t>
+            </w:r>
+          </w:p>
+          <w:p/>
+          <w:p>
+            <w:r>
+              <w:t xml:space="preserve">The problem was </w:t>
+            </w:r>
+            <w:r>
+              <w:t xml:space="preserve">that </w:t>
+            </w:r>
+            <w:r>
+              <w:t>the models were not saved as base estimators:</w:t>
+            </w:r>
+          </w:p>
+          <w:p>
+            <w:pPr>
+              <w:pStyle w:val="ListParagraph"/>
+              <w:numPr>
+                <w:ilvl w:val="3"/>
+                <w:numId w:val="1"/>
+              </w:numPr>
+              <w:ind w:left="739"/>
+            </w:pPr>
+            <w:r>
+              <w:t>Some were saved as notebooks/Python scripts</w:t>
+            </w:r>
+          </w:p>
+          <w:p>
+            <w:pPr>
+              <w:pStyle w:val="ListParagraph"/>
+              <w:numPr>
+                <w:ilvl w:val="3"/>
+                <w:numId w:val="1"/>
+              </w:numPr>
+              <w:ind w:left="739"/>
+            </w:pPr>
+            <w:r>
+              <w:t xml:space="preserve">Some were saved as </w:t>
+            </w:r>
+            <w:r>
+              <w:rPr>
+                <w:rFonts w:ascii="Courier New" w:hAnsi="Courier New" w:cs="Courier New"/>
+              </w:rPr>
+              <w:t xml:space="preserve">GridSearchCV </w:t>
+            </w:r>
+            <w:r>
+              <w:t>objects</w:t>
+            </w:r>
+          </w:p>
+          <w:p>
+            <w:pPr>
+              <w:pStyle w:val="ListParagraph"/>
+              <w:numPr>
+                <w:ilvl w:val="3"/>
+                <w:numId w:val="1"/>
+              </w:numPr>
+              <w:ind w:left="739"/>
+            </w:pPr>
+            <w:r>
+              <w:t xml:space="preserve">Some were </w:t>
+            </w:r>
+            <w:r>
+              <w:rPr>
+                <w:rFonts w:ascii="Courier New" w:hAnsi="Courier New" w:cs="Courier New"/>
+              </w:rPr>
+              <w:t>CalibratedClassifierCV</w:t>
+            </w:r>
+            <w:r>
+              <w:t xml:space="preserve"> objects, which </w:t>
+            </w:r>
+            <w:proofErr w:type="gramStart"/>
+            <w:r>
+              <w:t>doesn’t</w:t>
+            </w:r>
+            <w:proofErr w:type="gramEnd"/>
+            <w:r>
+              <w:t xml:space="preserve"> work with </w:t>
+            </w:r>
+            <w:r>
+              <w:rPr>
+                <w:rFonts w:ascii="Courier New" w:hAnsi="Courier New" w:cs="Courier New"/>
+              </w:rPr>
+              <w:t>VotingClassifier</w:t>
+            </w:r>
+            <w:r>
+              <w:t xml:space="preserve"> for some reason</w:t>
+            </w:r>
+          </w:p>
+          <w:p>
+            <w:r>
+              <w:t>which made it difficult to incorporate into the ensemble algorithm.</w:t>
             </w:r>
           </w:p>
         </w:tc>
@@ -4733,7 +5687,7 @@
     <w:p>
       <w:r>
         <w:pict w14:anchorId="59BCA52C">
-          <v:rect id="_x0000_i1028" style="width:0;height:1.5pt" o:hralign="center" o:hrstd="t" o:hr="t" fillcolor="#a0a0a0" stroked="f"/>
+          <v:rect id="_x0000_i1029" style="width:0;height:1.5pt" o:hralign="center" o:hrstd="t" o:hr="t" fillcolor="#a0a0a0" stroked="f"/>
         </w:pict>
       </w:r>
     </w:p>
@@ -4867,9 +5821,334 @@
           </w:tcPr>
           <w:p>
             <w:pPr>
-              <w:widowControl w:val="0"/>
-              <w:spacing w:line="240" w:lineRule="auto"/>
-            </w:pPr>
+              <w:pStyle w:val="Heading1"/>
+            </w:pPr>
+            <w:r>
+              <w:t>Group work</w:t>
+            </w:r>
+          </w:p>
+          <w:p>
+            <w:r>
+              <w:t xml:space="preserve">I </w:t>
+            </w:r>
+            <w:proofErr w:type="gramStart"/>
+            <w:r>
+              <w:t>don’t</w:t>
+            </w:r>
+            <w:proofErr w:type="gramEnd"/>
+            <w:r>
+              <w:t xml:space="preserve"> think that there has been a truly collaborative way of working in these three weeks. While we have been sharing some functions in the src directory, </w:t>
+            </w:r>
+            <w:proofErr w:type="gramStart"/>
+            <w:r>
+              <w:t>it’s</w:t>
+            </w:r>
+            <w:proofErr w:type="gramEnd"/>
+            <w:r>
+              <w:t xml:space="preserve"> unclear as to how much is </w:t>
+            </w:r>
+            <w:r>
+              <w:t xml:space="preserve">actually </w:t>
+            </w:r>
+            <w:r>
+              <w:t xml:space="preserve">leveraged, I know for sure that I only used one function </w:t>
+            </w:r>
+            <w:r>
+              <w:t xml:space="preserve">created by a team member </w:t>
+            </w:r>
+            <w:r>
+              <w:t>(</w:t>
+            </w:r>
+            <w:r>
+              <w:rPr>
+                <w:rFonts w:ascii="Courier New" w:hAnsi="Courier New" w:cs="Courier New"/>
+              </w:rPr>
+              <w:t>classification_reports</w:t>
+            </w:r>
+            <w:r>
+              <w:t xml:space="preserve">), albeit </w:t>
+            </w:r>
+            <w:r>
+              <w:t xml:space="preserve">I have used it </w:t>
+            </w:r>
+            <w:r>
+              <w:t xml:space="preserve">extremely frequently. </w:t>
+            </w:r>
+          </w:p>
+          <w:p/>
+          <w:p>
+            <w:r>
+              <w:t>Only in the 11</w:t>
+            </w:r>
+            <w:r>
+              <w:rPr>
+                <w:vertAlign w:val="superscript"/>
+              </w:rPr>
+              <w:t>th</w:t>
+            </w:r>
+            <w:r>
+              <w:t xml:space="preserve"> hour did I try </w:t>
+            </w:r>
+            <w:r>
+              <w:rPr>
+                <w:rFonts w:ascii="Courier New" w:hAnsi="Courier New" w:cs="Courier New"/>
+              </w:rPr>
+              <w:t>VotingClassifier</w:t>
+            </w:r>
+            <w:r>
+              <w:t xml:space="preserve"> on </w:t>
+            </w:r>
+            <w:proofErr w:type="gramStart"/>
+            <w:r>
+              <w:t>all of</w:t>
+            </w:r>
+            <w:proofErr w:type="gramEnd"/>
+            <w:r>
+              <w:t xml:space="preserve"> my models, which were sklearn estimators saved as joblib objects.</w:t>
+            </w:r>
+            <w:r>
+              <w:t xml:space="preserve"> And I </w:t>
+            </w:r>
+            <w:proofErr w:type="spellStart"/>
+            <w:r>
+              <w:t>realised</w:t>
+            </w:r>
+            <w:proofErr w:type="spellEnd"/>
+            <w:r>
+              <w:t xml:space="preserve"> that this method would have benefit greatly if I also included others’ models as well. Alas I did not have easily </w:t>
+            </w:r>
+            <w:r>
+              <w:lastRenderedPageBreak/>
+              <w:t xml:space="preserve">access to these models, because only then did I </w:t>
+            </w:r>
+            <w:proofErr w:type="spellStart"/>
+            <w:r>
+              <w:t>realise</w:t>
+            </w:r>
+            <w:proofErr w:type="spellEnd"/>
+            <w:r>
+              <w:t xml:space="preserve"> that other members were saving the models as notebooks or Python scripts.</w:t>
+            </w:r>
+          </w:p>
+          <w:p/>
+          <w:p>
+            <w:r>
+              <w:t xml:space="preserve">A </w:t>
+            </w:r>
+            <w:proofErr w:type="gramStart"/>
+            <w:r>
+              <w:t>high level</w:t>
+            </w:r>
+            <w:proofErr w:type="gramEnd"/>
+            <w:r>
+              <w:t xml:space="preserve"> key learning for me in the future would be to </w:t>
+            </w:r>
+            <w:proofErr w:type="spellStart"/>
+            <w:r>
+              <w:t>standardise</w:t>
+            </w:r>
+            <w:proofErr w:type="spellEnd"/>
+            <w:r>
+              <w:t xml:space="preserve"> some of the ways of working so that any future collaboration could be exploited immediately.</w:t>
+            </w:r>
+          </w:p>
+          <w:p>
+            <w:pPr>
+              <w:pStyle w:val="Heading2"/>
+            </w:pPr>
+            <w:r>
+              <w:t>Best practices</w:t>
+            </w:r>
+          </w:p>
+          <w:p>
+            <w:r>
+              <w:t xml:space="preserve">From what I’ve seen in the code that others have committed, the code doesn’t adhere to the principle of single responsibility, </w:t>
+            </w:r>
+            <w:proofErr w:type="gramStart"/>
+            <w:r>
+              <w:t>e.g.</w:t>
+            </w:r>
+            <w:proofErr w:type="gramEnd"/>
+            <w:r>
+              <w:t xml:space="preserve"> the </w:t>
+            </w:r>
+            <w:r>
+              <w:rPr>
+                <w:rFonts w:ascii="Courier New" w:hAnsi="Courier New" w:cs="Courier New"/>
+              </w:rPr>
+              <w:t>submit_predictions</w:t>
+            </w:r>
+            <w:r>
+              <w:t xml:space="preserve"> function</w:t>
+            </w:r>
+            <w:r>
+              <w:t xml:space="preserve"> performs predictions and submission. The prediction interface did not include </w:t>
+            </w:r>
+            <w:r>
+              <w:rPr>
+                <w:rFonts w:ascii="Courier New" w:hAnsi="Courier New" w:cs="Courier New"/>
+              </w:rPr>
+              <w:t>**</w:t>
+            </w:r>
+            <w:proofErr w:type="spellStart"/>
+            <w:r>
+              <w:rPr>
+                <w:rFonts w:ascii="Courier New" w:hAnsi="Courier New" w:cs="Courier New"/>
+              </w:rPr>
+              <w:t>fit_params</w:t>
+            </w:r>
+            <w:proofErr w:type="spellEnd"/>
+            <w:r>
+              <w:t xml:space="preserve"> hence was not able to handle more sophisticated predictions. </w:t>
+            </w:r>
+          </w:p>
+          <w:p>
+            <w:pPr>
+              <w:pStyle w:val="Heading2"/>
+            </w:pPr>
+            <w:r>
+              <w:t>Conventions</w:t>
+            </w:r>
+          </w:p>
+          <w:p>
+            <w:r>
+              <w:t xml:space="preserve">Many of the points below relate to the </w:t>
+            </w:r>
+            <w:r>
+              <w:t xml:space="preserve">VotingClassifier </w:t>
+            </w:r>
+            <w:r>
+              <w:t xml:space="preserve">issue that I </w:t>
+            </w:r>
+            <w:proofErr w:type="gramStart"/>
+            <w:r>
+              <w:t>experienced</w:t>
+            </w:r>
+            <w:r>
+              <w:t>,</w:t>
+            </w:r>
+            <w:proofErr w:type="gramEnd"/>
+            <w:r>
+              <w:t xml:space="preserve"> these are the “rules” that I would likely suggest to be enforced in future projects:</w:t>
+            </w:r>
+          </w:p>
+          <w:p>
+            <w:pPr>
+              <w:pStyle w:val="ListParagraph"/>
+              <w:numPr>
+                <w:ilvl w:val="3"/>
+                <w:numId w:val="1"/>
+              </w:numPr>
+              <w:ind w:left="480"/>
+            </w:pPr>
+            <w:r>
+              <w:t xml:space="preserve">Ensuring that the saved models as the best base estimators, </w:t>
+            </w:r>
+            <w:proofErr w:type="gramStart"/>
+            <w:r>
+              <w:t>i.e.</w:t>
+            </w:r>
+            <w:proofErr w:type="gramEnd"/>
+            <w:r>
+              <w:t xml:space="preserve"> not </w:t>
+            </w:r>
+            <w:r>
+              <w:rPr>
+                <w:rFonts w:ascii="Courier New" w:hAnsi="Courier New" w:cs="Courier New"/>
+              </w:rPr>
+              <w:t>RandomizedSearchCV</w:t>
+            </w:r>
+            <w:r>
+              <w:t xml:space="preserve"> objects because otherwise </w:t>
+            </w:r>
+            <w:r>
+              <w:rPr>
+                <w:rFonts w:ascii="Courier New" w:hAnsi="Courier New" w:cs="Courier New"/>
+              </w:rPr>
+              <w:t>VotingClassifier</w:t>
+            </w:r>
+            <w:r>
+              <w:t xml:space="preserve"> will attempt to fit the grid again, which consumes a lot of resources unnecessarily.</w:t>
+            </w:r>
+          </w:p>
+          <w:p>
+            <w:pPr>
+              <w:pStyle w:val="ListParagraph"/>
+              <w:numPr>
+                <w:ilvl w:val="3"/>
+                <w:numId w:val="1"/>
+              </w:numPr>
+              <w:ind w:left="480"/>
+            </w:pPr>
+            <w:r>
+              <w:t xml:space="preserve">Saving </w:t>
+            </w:r>
+            <w:r>
+              <w:rPr>
+                <w:rFonts w:ascii="Courier New" w:hAnsi="Courier New" w:cs="Courier New"/>
+              </w:rPr>
+              <w:t>CalibratedClassifierCV</w:t>
+            </w:r>
+            <w:r>
+              <w:t xml:space="preserve"> objects separately, as </w:t>
+            </w:r>
+            <w:r>
+              <w:rPr>
+                <w:rFonts w:ascii="Courier New" w:hAnsi="Courier New" w:cs="Courier New"/>
+              </w:rPr>
+              <w:t>VotingClassifier</w:t>
+            </w:r>
+            <w:r>
+              <w:t xml:space="preserve"> throws an error</w:t>
+            </w:r>
+            <w:r>
+              <w:t xml:space="preserve">. There is potentially an accepted way to deal with </w:t>
+            </w:r>
+            <w:proofErr w:type="gramStart"/>
+            <w:r>
+              <w:t>this</w:t>
+            </w:r>
+            <w:proofErr w:type="gramEnd"/>
+            <w:r>
+              <w:t xml:space="preserve"> but I still haven’t found a good solution yet.</w:t>
+            </w:r>
+          </w:p>
+          <w:p>
+            <w:pPr>
+              <w:pStyle w:val="ListParagraph"/>
+              <w:numPr>
+                <w:ilvl w:val="3"/>
+                <w:numId w:val="1"/>
+              </w:numPr>
+              <w:ind w:left="480"/>
+            </w:pPr>
+            <w:r>
+              <w:t>Saving models as a particular type</w:t>
+            </w:r>
+            <w:r>
+              <w:t xml:space="preserve">, </w:t>
+            </w:r>
+            <w:proofErr w:type="gramStart"/>
+            <w:r>
+              <w:t>e.g.</w:t>
+            </w:r>
+            <w:proofErr w:type="gramEnd"/>
+            <w:r>
+              <w:t xml:space="preserve"> joblib objects, rather than notebooks or scripts</w:t>
+            </w:r>
+          </w:p>
+          <w:p>
+            <w:pPr>
+              <w:pStyle w:val="ListParagraph"/>
+              <w:numPr>
+                <w:ilvl w:val="3"/>
+                <w:numId w:val="1"/>
+              </w:numPr>
+              <w:ind w:left="480"/>
+            </w:pPr>
+            <w:r>
+              <w:t>Using the root directory as the working directory in all notebooks</w:t>
+            </w:r>
           </w:p>
         </w:tc>
       </w:tr>
@@ -4901,6 +6180,7 @@
                 <w:b/>
                 <w:color w:val="FFFFFF"/>
               </w:rPr>
+              <w:lastRenderedPageBreak/>
               <w:t>4.b. Suggestions / Recommendations</w:t>
             </w:r>
           </w:p>
@@ -4921,46 +6201,7 @@
               <w:pStyle w:val="Heading1"/>
             </w:pPr>
             <w:r>
-              <w:t>Data</w:t>
-            </w:r>
-            <w:r>
-              <w:t xml:space="preserve"> investigation</w:t>
-            </w:r>
-          </w:p>
-          <w:p>
-            <w:r>
-              <w:t>Adversarial validation to discover differences in the training and test sets.</w:t>
-            </w:r>
-          </w:p>
-          <w:p>
-            <w:pPr>
-              <w:pStyle w:val="Heading1"/>
-            </w:pPr>
-            <w:r>
-              <w:t>Modelling</w:t>
-            </w:r>
-          </w:p>
-          <w:p>
-            <w:r>
-              <w:t xml:space="preserve">Search through the space of </w:t>
-            </w:r>
-            <w:r>
-              <w:rPr>
-                <w:rFonts w:ascii="Courier New" w:hAnsi="Courier New" w:cs="Courier New"/>
-              </w:rPr>
-              <w:t>scale_pos_weight</w:t>
-            </w:r>
-            <w:r>
-              <w:t xml:space="preserve"> for an XGB Classifier.</w:t>
-            </w:r>
-          </w:p>
-          <w:p>
-            <w:pPr>
-              <w:pStyle w:val="Heading1"/>
-            </w:pPr>
-            <w:r>
-              <w:lastRenderedPageBreak/>
-              <w:t>Best practices</w:t>
+              <w:t>Group Work</w:t>
             </w:r>
           </w:p>
           <w:p>
@@ -4970,10 +6211,10 @@
                 <w:ilvl w:val="6"/>
                 <w:numId w:val="1"/>
               </w:numPr>
-              <w:ind w:left="622"/>
-            </w:pPr>
-            <w:r>
-              <w:t>Agree on a naming convention for different types of objects</w:t>
+              <w:ind w:left="611"/>
+            </w:pPr>
+            <w:r>
+              <w:t>Agree on the ways of working at the outset</w:t>
             </w:r>
           </w:p>
           <w:p>
@@ -4983,10 +6224,10 @@
                 <w:ilvl w:val="6"/>
                 <w:numId w:val="1"/>
               </w:numPr>
-              <w:ind w:left="622"/>
-            </w:pPr>
-            <w:r>
-              <w:t>Save objects often</w:t>
+              <w:ind w:left="611"/>
+            </w:pPr>
+            <w:r>
+              <w:t>Populate the README.md file with ways of working, conventions, and protocols</w:t>
             </w:r>
           </w:p>
           <w:p>
@@ -4996,16 +6237,78 @@
                 <w:ilvl w:val="6"/>
                 <w:numId w:val="1"/>
               </w:numPr>
-              <w:ind w:left="622"/>
-            </w:pPr>
-            <w:r>
-              <w:t>Consider good function design</w:t>
-            </w:r>
-          </w:p>
-          <w:p>
-            <w:pPr>
-              <w:widowControl w:val="0"/>
-              <w:spacing w:line="240" w:lineRule="auto"/>
+              <w:ind w:left="611"/>
+            </w:pPr>
+            <w:r>
+              <w:t>Review commits/pull requests and comment on how to better structure the code</w:t>
+            </w:r>
+          </w:p>
+          <w:p>
+            <w:pPr>
+              <w:pStyle w:val="ListParagraph"/>
+              <w:numPr>
+                <w:ilvl w:val="6"/>
+                <w:numId w:val="1"/>
+              </w:numPr>
+              <w:ind w:left="611"/>
+            </w:pPr>
+            <w:r>
+              <w:t xml:space="preserve">Plan on who will tackle </w:t>
+            </w:r>
+          </w:p>
+          <w:p>
+            <w:pPr>
+              <w:pStyle w:val="ListParagraph"/>
+              <w:numPr>
+                <w:ilvl w:val="7"/>
+                <w:numId w:val="1"/>
+              </w:numPr>
+              <w:ind w:left="1178"/>
+            </w:pPr>
+            <w:r>
+              <w:t xml:space="preserve">which aspects of the problem, </w:t>
+            </w:r>
+            <w:proofErr w:type="gramStart"/>
+            <w:r>
+              <w:t>e.g.</w:t>
+            </w:r>
+            <w:proofErr w:type="gramEnd"/>
+            <w:r>
+              <w:t xml:space="preserve"> overfitting, EDA, feature engineering</w:t>
+            </w:r>
+          </w:p>
+          <w:p>
+            <w:pPr>
+              <w:pStyle w:val="ListParagraph"/>
+              <w:numPr>
+                <w:ilvl w:val="7"/>
+                <w:numId w:val="1"/>
+              </w:numPr>
+              <w:ind w:left="1178"/>
+            </w:pPr>
+            <w:r>
+              <w:t xml:space="preserve">which algorithms, </w:t>
+            </w:r>
+            <w:proofErr w:type="gramStart"/>
+            <w:r>
+              <w:t>e.g.</w:t>
+            </w:r>
+            <w:proofErr w:type="gramEnd"/>
+            <w:r>
+              <w:t xml:space="preserve"> XGB, SVM</w:t>
+            </w:r>
+            <w:r>
+              <w:t xml:space="preserve">, so that we don’t double up and end up with highly correlated results, which would be ineffective for </w:t>
+            </w:r>
+            <w:proofErr w:type="spellStart"/>
+            <w:r>
+              <w:t>ensembling</w:t>
+            </w:r>
+            <w:proofErr w:type="spellEnd"/>
+          </w:p>
+          <w:p>
+            <w:pPr>
+              <w:pStyle w:val="ListParagraph"/>
             </w:pPr>
           </w:p>
         </w:tc>
@@ -5076,7 +6379,7 @@
 <w:numbering xmlns:wpc="http://schemas.microsoft.com/office/word/2010/wordprocessingCanvas" xmlns:cx="http://schemas.microsoft.com/office/drawing/2014/chartex" xmlns:cx1="http://schemas.microsoft.com/office/drawing/2015/9/8/chartex" xmlns:cx2="http://schemas.microsoft.com/office/drawing/2015/10/21/chartex" xmlns:cx3="http://schemas.microsoft.com/office/drawing/2016/5/9/chartex" xmlns:cx4="http://schemas.microsoft.com/office/drawing/2016/5/10/chartex" xmlns:cx5="http://schemas.microsoft.com/office/drawing/2016/5/11/chartex" xmlns:cx6="http://schemas.microsoft.com/office/drawing/2016/5/12/chartex" xmlns:cx7="http://schemas.microsoft.com/office/drawing/2016/5/13/chartex" xmlns:cx8="http://schemas.microsoft.com/office/drawing/2016/5/14/chartex" xmlns:mc="http://schemas.openxmlformats.org/markup-compatibility/2006" xmlns:aink="http://schemas.microsoft.com/office/drawing/2016/ink" xmlns:am3d="http://schemas.microsoft.com/office/drawing/2017/model3d" xmlns:o="urn:schemas-microsoft-com:office:office" xmlns:r="http://schemas.openxmlformats.org/officeDocument/2006/relationships" xmlns:m="http://schemas.openxmlformats.org/officeDocument/2006/math" xmlns:v="urn:schemas-microsoft-com:vml" xmlns:wp14="http://schemas.microsoft.com/office/word/2010/wordprocessingDrawing" xmlns:wp="http://schemas.openxmlformats.org/drawingml/2006/wordprocessingDrawing" xmlns:w10="urn:schemas-microsoft-com:office:word" xmlns:w="http://schemas.openxmlformats.org/wordprocessingml/2006/main" xmlns:w14="http://schemas.microsoft.com/office/word/2010/wordml" xmlns:w15="http://schemas.microsoft.com/office/word/2012/wordml" xmlns:w16cex="http://schemas.microsoft.com/office/word/2018/wordml/cex" xmlns:w16cid="http://schemas.microsoft.com/office/word/2016/wordml/cid" xmlns:w16="http://schemas.microsoft.com/office/word/2018/wordml" xmlns:w16se="http://schemas.microsoft.com/office/word/2015/wordml/symex" xmlns:wpg="http://schemas.microsoft.com/office/word/2010/wordprocessingGroup" xmlns:wpi="http://schemas.microsoft.com/office/word/2010/wordprocessingInk" xmlns:wne="http://schemas.microsoft.com/office/word/2006/wordml" xmlns:wps="http://schemas.microsoft.com/office/word/2010/wordprocessingShape" mc:Ignorable="w14 w15 w16se w16cid w16 w16cex wp14">
   <w:numPicBullet w:numPicBulletId="0">
     <w:pict>
-      <v:rect id="_x0000_i1045" style="width:0;height:1.5pt" o:hralign="center" o:bullet="t" o:hrstd="t" o:hr="t" fillcolor="#a0a0a0" stroked="f"/>
+      <v:rect id="_x0000_i1191" style="width:0;height:1.5pt" o:hralign="center" o:bullet="t" o:hrstd="t" o:hr="t" fillcolor="#a0a0a0" stroked="f"/>
     </w:pict>
   </w:numPicBullet>
   <w:abstractNum w:abstractNumId="0" w15:restartNumberingAfterBreak="0">
@@ -6238,7 +7541,7 @@
   <w:style w:type="paragraph" w:default="1" w:styleId="Normal">
     <w:name w:val="Normal"/>
     <w:qFormat/>
-    <w:rsid w:val="000C363F"/>
+    <w:rsid w:val="00631BE5"/>
   </w:style>
   <w:style w:type="paragraph" w:styleId="Heading1">
     <w:name w:val="heading 1"/>

</xml_diff>

<commit_message>
Update assignment 1 part C
</commit_message>
<xml_diff>
--- a/reports/10906675_assignment1c.docx
+++ b/reports/10906675_assignment1c.docx
@@ -1093,6 +1093,7 @@
               <w:t>Adversarial validation</w:t>
             </w:r>
           </w:p>
+          <w:p/>
           <w:p>
             <w:pPr>
               <w:pStyle w:val="ListParagraph"/>
@@ -1532,6 +1533,42 @@
           </w:p>
           <w:p>
             <w:r>
+              <w:t>(</w:t>
+            </w:r>
+            <w:proofErr w:type="spellStart"/>
+            <w:r>
+              <w:fldChar w:fldCharType="begin"/>
+            </w:r>
+            <w:r>
+              <w:instrText xml:space="preserve"> HYPERLINK "https://github.com/roger-yu-ds/assignment_1/blob/roger/notebooks/exploratory/roger_exploration_overfitting.ipynb" </w:instrText>
+            </w:r>
+            <w:r>
+              <w:fldChar w:fldCharType="separate"/>
+            </w:r>
+            <w:r>
+              <w:rPr>
+                <w:rStyle w:val="Hyperlink"/>
+              </w:rPr>
+              <w:t>roger_exploration_</w:t>
+            </w:r>
+            <w:proofErr w:type="gramStart"/>
+            <w:r>
+              <w:rPr>
+                <w:rStyle w:val="Hyperlink"/>
+              </w:rPr>
+              <w:t>overfitting.ipynb</w:t>
+            </w:r>
+            <w:proofErr w:type="spellEnd"/>
+            <w:proofErr w:type="gramEnd"/>
+            <w:r>
+              <w:fldChar w:fldCharType="end"/>
+            </w:r>
+            <w:r>
+              <w:t>)</w:t>
+            </w:r>
+          </w:p>
+          <w:p>
+            <w:r>
               <w:t xml:space="preserve">A GridSearchCV was run over </w:t>
             </w:r>
             <w:r>
@@ -1584,6 +1621,42 @@
             </w:pPr>
             <w:r>
               <w:t>Adversarial validation</w:t>
+            </w:r>
+          </w:p>
+          <w:p>
+            <w:r>
+              <w:t>(</w:t>
+            </w:r>
+            <w:proofErr w:type="spellStart"/>
+            <w:r>
+              <w:fldChar w:fldCharType="begin"/>
+            </w:r>
+            <w:r>
+              <w:instrText xml:space="preserve"> HYPERLINK "https://github.com/roger-yu-ds/assignment_1/blob/roger/notebooks/exploratory/roger_exploration_adv_val.ipynb" </w:instrText>
+            </w:r>
+            <w:r>
+              <w:fldChar w:fldCharType="separate"/>
+            </w:r>
+            <w:r>
+              <w:rPr>
+                <w:rStyle w:val="Hyperlink"/>
+              </w:rPr>
+              <w:t>roger_exploration_adv_</w:t>
+            </w:r>
+            <w:proofErr w:type="gramStart"/>
+            <w:r>
+              <w:rPr>
+                <w:rStyle w:val="Hyperlink"/>
+              </w:rPr>
+              <w:t>val.ipynb</w:t>
+            </w:r>
+            <w:proofErr w:type="spellEnd"/>
+            <w:proofErr w:type="gramEnd"/>
+            <w:r>
+              <w:fldChar w:fldCharType="end"/>
+            </w:r>
+            <w:r>
+              <w:t>)</w:t>
             </w:r>
           </w:p>
           <w:p>
@@ -1680,6 +1753,7 @@
               <w:t>Calibration Curve</w:t>
             </w:r>
           </w:p>
+          <w:p/>
           <w:p>
             <w:r>
               <w:t>The base estimator is the model in the previous section (</w:t>
@@ -1704,7 +1778,7 @@
               <w:t>)</w:t>
             </w:r>
             <w:r>
-              <w:t>. While the calibration curve on the training set looks reasonable, if a little</w:t>
+              <w:t xml:space="preserve">. </w:t>
             </w:r>
           </w:p>
           <w:p>
@@ -4658,6 +4732,84 @@
               <w:pStyle w:val="Heading1"/>
             </w:pPr>
             <w:r>
+              <w:t>Calibration Curve</w:t>
+            </w:r>
+          </w:p>
+          <w:p>
+            <w:r>
+              <w:t>While the calibration curve on the training set looks reasonable, however, on the validation set, it looks very uncalibrated.</w:t>
+            </w:r>
+            <w:r>
+              <w:br/>
+            </w:r>
+          </w:p>
+          <w:p>
+            <w:r>
+              <w:rPr>
+                <w:noProof/>
+              </w:rPr>
+              <w:drawing>
+                <wp:inline distT="0" distB="0" distL="0" distR="0" wp14:anchorId="55F87978" wp14:editId="3858E196">
+                  <wp:extent cx="4727575" cy="3148330"/>
+                  <wp:effectExtent l="0" t="0" r="0" b="0"/>
+                  <wp:docPr id="3" name="Picture 3"/>
+                  <wp:cNvGraphicFramePr>
+                    <a:graphicFrameLocks xmlns:a="http://schemas.openxmlformats.org/drawingml/2006/main" noChangeAspect="1"/>
+                  </wp:cNvGraphicFramePr>
+                  <a:graphic xmlns:a="http://schemas.openxmlformats.org/drawingml/2006/main">
+                    <a:graphicData uri="http://schemas.openxmlformats.org/drawingml/2006/picture">
+                      <pic:pic xmlns:pic="http://schemas.openxmlformats.org/drawingml/2006/picture">
+                        <pic:nvPicPr>
+                          <pic:cNvPr id="0" name="Picture 8"/>
+                          <pic:cNvPicPr>
+                            <a:picLocks noChangeAspect="1" noChangeArrowheads="1"/>
+                          </pic:cNvPicPr>
+                        </pic:nvPicPr>
+                        <pic:blipFill>
+                          <a:blip r:embed="rId17">
+                            <a:extLst>
+                              <a:ext uri="{28A0092B-C50C-407E-A947-70E740481C1C}">
+                                <a14:useLocalDpi xmlns:a14="http://schemas.microsoft.com/office/drawing/2010/main" val="0"/>
+                              </a:ext>
+                            </a:extLst>
+                          </a:blip>
+                          <a:srcRect/>
+                          <a:stretch>
+                            <a:fillRect/>
+                          </a:stretch>
+                        </pic:blipFill>
+                        <pic:spPr bwMode="auto">
+                          <a:xfrm>
+                            <a:off x="0" y="0"/>
+                            <a:ext cx="4727575" cy="3148330"/>
+                          </a:xfrm>
+                          <a:prstGeom prst="rect">
+                            <a:avLst/>
+                          </a:prstGeom>
+                          <a:noFill/>
+                          <a:ln>
+                            <a:noFill/>
+                          </a:ln>
+                        </pic:spPr>
+                      </pic:pic>
+                    </a:graphicData>
+                  </a:graphic>
+                </wp:inline>
+              </w:drawing>
+            </w:r>
+          </w:p>
+          <w:p>
+            <w:r>
+              <w:t>The chart above shows that even after calibration, the range of the probabilities is concentrated around 0.5 and 0.9. This is the reason why there are so few predictions on the negative class.</w:t>
+            </w:r>
+          </w:p>
+          <w:p/>
+          <w:p>
+            <w:pPr>
+              <w:pStyle w:val="Heading1"/>
+            </w:pPr>
+            <w:r>
+              <w:lastRenderedPageBreak/>
               <w:t>Stack Ensemble: Voting Classifier</w:t>
             </w:r>
           </w:p>
@@ -4665,7 +4817,7 @@
             <w:r>
               <w:t xml:space="preserve">This model </w:t>
             </w:r>
-            <w:hyperlink r:id="rId17" w:history="1">
+            <w:hyperlink r:id="rId18" w:history="1">
               <w:r>
                 <w:rPr>
                   <w:rStyle w:val="Hyperlink"/>
@@ -5490,7 +5642,6 @@
                 <w:b/>
                 <w:color w:val="FFFFFF"/>
               </w:rPr>
-              <w:lastRenderedPageBreak/>
               <w:t>3.c. Encountered Issues</w:t>
             </w:r>
           </w:p>
@@ -5915,11 +6066,7 @@
             </w:r>
             <w:proofErr w:type="spellEnd"/>
             <w:r>
-              <w:t xml:space="preserve"> that this method would have benefit greatly if I also included others’ models as well. Alas I did not have easily </w:t>
-            </w:r>
-            <w:r>
-              <w:lastRenderedPageBreak/>
-              <w:t xml:space="preserve">access to these models, because only then did I </w:t>
+              <w:t xml:space="preserve"> that this method would have benefit greatly if I also included others’ models as well. Alas I did not have easily access to these models, because only then did I </w:t>
             </w:r>
             <w:proofErr w:type="spellStart"/>
             <w:r>
@@ -6081,6 +6228,7 @@
               <w:ind w:left="480"/>
             </w:pPr>
             <w:r>
+              <w:lastRenderedPageBreak/>
               <w:t xml:space="preserve">Saving </w:t>
             </w:r>
             <w:r>
@@ -6310,6 +6458,26 @@
             <w:pPr>
               <w:pStyle w:val="ListParagraph"/>
             </w:pPr>
+          </w:p>
+          <w:p>
+            <w:pPr>
+              <w:pStyle w:val="Heading1"/>
+            </w:pPr>
+            <w:r>
+              <w:t>Modelling</w:t>
+            </w:r>
+          </w:p>
+          <w:p>
+            <w:pPr>
+              <w:pStyle w:val="ListParagraph"/>
+              <w:numPr>
+                <w:ilvl w:val="0"/>
+                <w:numId w:val="8"/>
+              </w:numPr>
+            </w:pPr>
+            <w:r>
+              <w:t>Try different algorithms and stack ensemble the predictions</w:t>
+            </w:r>
           </w:p>
         </w:tc>
       </w:tr>
@@ -6379,7 +6547,7 @@
 <w:numbering xmlns:wpc="http://schemas.microsoft.com/office/word/2010/wordprocessingCanvas" xmlns:cx="http://schemas.microsoft.com/office/drawing/2014/chartex" xmlns:cx1="http://schemas.microsoft.com/office/drawing/2015/9/8/chartex" xmlns:cx2="http://schemas.microsoft.com/office/drawing/2015/10/21/chartex" xmlns:cx3="http://schemas.microsoft.com/office/drawing/2016/5/9/chartex" xmlns:cx4="http://schemas.microsoft.com/office/drawing/2016/5/10/chartex" xmlns:cx5="http://schemas.microsoft.com/office/drawing/2016/5/11/chartex" xmlns:cx6="http://schemas.microsoft.com/office/drawing/2016/5/12/chartex" xmlns:cx7="http://schemas.microsoft.com/office/drawing/2016/5/13/chartex" xmlns:cx8="http://schemas.microsoft.com/office/drawing/2016/5/14/chartex" xmlns:mc="http://schemas.openxmlformats.org/markup-compatibility/2006" xmlns:aink="http://schemas.microsoft.com/office/drawing/2016/ink" xmlns:am3d="http://schemas.microsoft.com/office/drawing/2017/model3d" xmlns:o="urn:schemas-microsoft-com:office:office" xmlns:r="http://schemas.openxmlformats.org/officeDocument/2006/relationships" xmlns:m="http://schemas.openxmlformats.org/officeDocument/2006/math" xmlns:v="urn:schemas-microsoft-com:vml" xmlns:wp14="http://schemas.microsoft.com/office/word/2010/wordprocessingDrawing" xmlns:wp="http://schemas.openxmlformats.org/drawingml/2006/wordprocessingDrawing" xmlns:w10="urn:schemas-microsoft-com:office:word" xmlns:w="http://schemas.openxmlformats.org/wordprocessingml/2006/main" xmlns:w14="http://schemas.microsoft.com/office/word/2010/wordml" xmlns:w15="http://schemas.microsoft.com/office/word/2012/wordml" xmlns:w16cex="http://schemas.microsoft.com/office/word/2018/wordml/cex" xmlns:w16cid="http://schemas.microsoft.com/office/word/2016/wordml/cid" xmlns:w16="http://schemas.microsoft.com/office/word/2018/wordml" xmlns:w16se="http://schemas.microsoft.com/office/word/2015/wordml/symex" xmlns:wpg="http://schemas.microsoft.com/office/word/2010/wordprocessingGroup" xmlns:wpi="http://schemas.microsoft.com/office/word/2010/wordprocessingInk" xmlns:wne="http://schemas.microsoft.com/office/word/2006/wordml" xmlns:wps="http://schemas.microsoft.com/office/word/2010/wordprocessingShape" mc:Ignorable="w14 w15 w16se w16cid w16 w16cex wp14">
   <w:numPicBullet w:numPicBulletId="0">
     <w:pict>
-      <v:rect id="_x0000_i1191" style="width:0;height:1.5pt" o:hralign="center" o:bullet="t" o:hrstd="t" o:hr="t" fillcolor="#a0a0a0" stroked="f"/>
+      <v:rect id="_x0000_i1218" style="width:0;height:1.5pt" o:hralign="center" o:bullet="t" o:hrstd="t" o:hr="t" fillcolor="#a0a0a0" stroked="f"/>
     </w:pict>
   </w:numPicBullet>
   <w:abstractNum w:abstractNumId="0" w15:restartNumberingAfterBreak="0">
@@ -6808,6 +6976,95 @@
     </w:lvl>
   </w:abstractNum>
   <w:abstractNum w:abstractNumId="4" w15:restartNumberingAfterBreak="0">
+    <w:nsid w:val="4E11365D"/>
+    <w:multiLevelType w:val="hybridMultilevel"/>
+    <w:tmpl w:val="5B147B72"/>
+    <w:lvl w:ilvl="0" w:tplc="0C09000F">
+      <w:start w:val="1"/>
+      <w:numFmt w:val="decimal"/>
+      <w:lvlText w:val="%1."/>
+      <w:lvlJc w:val="left"/>
+      <w:pPr>
+        <w:ind w:left="720" w:hanging="360"/>
+      </w:pPr>
+      <w:rPr>
+        <w:rFonts w:hint="default"/>
+      </w:rPr>
+    </w:lvl>
+    <w:lvl w:ilvl="1" w:tplc="0C090019" w:tentative="1">
+      <w:start w:val="1"/>
+      <w:numFmt w:val="lowerLetter"/>
+      <w:lvlText w:val="%2."/>
+      <w:lvlJc w:val="left"/>
+      <w:pPr>
+        <w:ind w:left="1440" w:hanging="360"/>
+      </w:pPr>
+    </w:lvl>
+    <w:lvl w:ilvl="2" w:tplc="0C09001B" w:tentative="1">
+      <w:start w:val="1"/>
+      <w:numFmt w:val="lowerRoman"/>
+      <w:lvlText w:val="%3."/>
+      <w:lvlJc w:val="right"/>
+      <w:pPr>
+        <w:ind w:left="2160" w:hanging="180"/>
+      </w:pPr>
+    </w:lvl>
+    <w:lvl w:ilvl="3" w:tplc="0C09000F" w:tentative="1">
+      <w:start w:val="1"/>
+      <w:numFmt w:val="decimal"/>
+      <w:lvlText w:val="%4."/>
+      <w:lvlJc w:val="left"/>
+      <w:pPr>
+        <w:ind w:left="2880" w:hanging="360"/>
+      </w:pPr>
+    </w:lvl>
+    <w:lvl w:ilvl="4" w:tplc="0C090019" w:tentative="1">
+      <w:start w:val="1"/>
+      <w:numFmt w:val="lowerLetter"/>
+      <w:lvlText w:val="%5."/>
+      <w:lvlJc w:val="left"/>
+      <w:pPr>
+        <w:ind w:left="3600" w:hanging="360"/>
+      </w:pPr>
+    </w:lvl>
+    <w:lvl w:ilvl="5" w:tplc="0C09001B" w:tentative="1">
+      <w:start w:val="1"/>
+      <w:numFmt w:val="lowerRoman"/>
+      <w:lvlText w:val="%6."/>
+      <w:lvlJc w:val="right"/>
+      <w:pPr>
+        <w:ind w:left="4320" w:hanging="180"/>
+      </w:pPr>
+    </w:lvl>
+    <w:lvl w:ilvl="6" w:tplc="0C09000F" w:tentative="1">
+      <w:start w:val="1"/>
+      <w:numFmt w:val="decimal"/>
+      <w:lvlText w:val="%7."/>
+      <w:lvlJc w:val="left"/>
+      <w:pPr>
+        <w:ind w:left="5040" w:hanging="360"/>
+      </w:pPr>
+    </w:lvl>
+    <w:lvl w:ilvl="7" w:tplc="0C090019" w:tentative="1">
+      <w:start w:val="1"/>
+      <w:numFmt w:val="lowerLetter"/>
+      <w:lvlText w:val="%8."/>
+      <w:lvlJc w:val="left"/>
+      <w:pPr>
+        <w:ind w:left="5760" w:hanging="360"/>
+      </w:pPr>
+    </w:lvl>
+    <w:lvl w:ilvl="8" w:tplc="0C09001B" w:tentative="1">
+      <w:start w:val="1"/>
+      <w:numFmt w:val="lowerRoman"/>
+      <w:lvlText w:val="%9."/>
+      <w:lvlJc w:val="right"/>
+      <w:pPr>
+        <w:ind w:left="6480" w:hanging="180"/>
+      </w:pPr>
+    </w:lvl>
+  </w:abstractNum>
+  <w:abstractNum w:abstractNumId="5" w15:restartNumberingAfterBreak="0">
     <w:nsid w:val="5BBB6DA7"/>
     <w:multiLevelType w:val="hybridMultilevel"/>
     <w:tmpl w:val="C43850C6"/>
@@ -6920,7 +7177,7 @@
       </w:rPr>
     </w:lvl>
   </w:abstractNum>
-  <w:abstractNum w:abstractNumId="5" w15:restartNumberingAfterBreak="0">
+  <w:abstractNum w:abstractNumId="6" w15:restartNumberingAfterBreak="0">
     <w:nsid w:val="678C43DF"/>
     <w:multiLevelType w:val="hybridMultilevel"/>
     <w:tmpl w:val="095C79BC"/>
@@ -7006,7 +7263,7 @@
       </w:pPr>
     </w:lvl>
   </w:abstractNum>
-  <w:abstractNum w:abstractNumId="6" w15:restartNumberingAfterBreak="0">
+  <w:abstractNum w:abstractNumId="7" w15:restartNumberingAfterBreak="0">
     <w:nsid w:val="68C101E3"/>
     <w:multiLevelType w:val="hybridMultilevel"/>
     <w:tmpl w:val="99FCDB64"/>
@@ -7123,10 +7380,10 @@
     <w:abstractNumId w:val="0"/>
   </w:num>
   <w:num w:numId="2">
-    <w:abstractNumId w:val="5"/>
+    <w:abstractNumId w:val="6"/>
   </w:num>
   <w:num w:numId="3">
-    <w:abstractNumId w:val="4"/>
+    <w:abstractNumId w:val="5"/>
   </w:num>
   <w:num w:numId="4">
     <w:abstractNumId w:val="1"/>
@@ -7135,10 +7392,13 @@
     <w:abstractNumId w:val="3"/>
   </w:num>
   <w:num w:numId="6">
-    <w:abstractNumId w:val="6"/>
+    <w:abstractNumId w:val="7"/>
   </w:num>
   <w:num w:numId="7">
     <w:abstractNumId w:val="2"/>
+  </w:num>
+  <w:num w:numId="8">
+    <w:abstractNumId w:val="4"/>
   </w:num>
 </w:numbering>
 </file>

</xml_diff>